<commit_message>
Relatorio de Planeamento Concluido
Ponto planeamento de riscos concluido
</commit_message>
<xml_diff>
--- a/Documentos/IPL_PSI_MDS_Relatório de Planeamento.docx
+++ b/Documentos/IPL_PSI_MDS_Relatório de Planeamento.docx
@@ -368,11 +368,9 @@
       <w:r>
         <w:t xml:space="preserve">, formulário do menu de Clientes, formulário do menu de Carros de Oficina, formulário Carros para Venda, formulário Carros para Aluguer e por fim um formulário para emitir faturas/recibos. No formulário Cliente será possível criar, editar e eliminar cliente e a cada confirmação a informação é automaticamente guardada. No formulário Carros de Oficina será possível criar carros e </w:t>
       </w:r>
-      <w:proofErr w:type="gramStart"/>
       <w:r>
-        <w:t>associa-los</w:t>
+        <w:t>associá-los</w:t>
       </w:r>
-      <w:proofErr w:type="gramEnd"/>
       <w:r>
         <w:t xml:space="preserve"> aos clientes, ao criar</w:t>
       </w:r>
@@ -380,7 +378,15 @@
         <w:t xml:space="preserve"> um carro</w:t>
       </w:r>
       <w:r>
-        <w:t xml:space="preserve"> terá de obrigatoriamente de existir clientes, no fim de um carro estar na oficina poderá associar se serviços e todas as peças que o veiculo necessitou, caso haja algum erro também poderá alterar ou ate mesmo eliminar os dados. No formulário Carros para venda cria</w:t>
+        <w:t xml:space="preserve"> terá de obrigatoriamente de existir clientes, no fim de um carro estar na oficina poderá associar se serviços e todas as peças que o </w:t>
+      </w:r>
+      <w:proofErr w:type="gramStart"/>
+      <w:r>
+        <w:t>veiculo</w:t>
+      </w:r>
+      <w:proofErr w:type="gramEnd"/>
+      <w:r>
+        <w:t xml:space="preserve"> necessitou, caso haja algum erro também poderá alterar ou ate mesmo eliminar os dados. No formulário Carros para venda cria</w:t>
       </w:r>
       <w:r>
         <w:t>-</w:t>
@@ -421,6 +427,15 @@
         </w:rPr>
         <w:t>- Apresentação da planificação geral do projeto</w:t>
       </w:r>
+    </w:p>
+    <w:p>
+      <w:pPr>
+        <w:pStyle w:val="Standard"/>
+        <w:rPr>
+          <w:b/>
+          <w:bCs/>
+        </w:rPr>
+      </w:pPr>
     </w:p>
     <w:p>
       <w:pPr>
@@ -675,30 +690,2530 @@
         <w:pStyle w:val="Standard"/>
       </w:pPr>
       <w:r>
-        <w:t xml:space="preserve">[Começar por apresentar nesta secção a matriz de exposição ao risco do projeto. Em seguida definir critérios para a utilização de técnicas para a realização de estimativas como a de </w:t>
+        <w:t>Legenda escala variáveis:</w:t>
       </w:r>
+    </w:p>
+    <w:p>
+      <w:pPr>
+        <w:pStyle w:val="Standard"/>
+        <w:numPr>
+          <w:ilvl w:val="0"/>
+          <w:numId w:val="2"/>
+        </w:numPr>
+      </w:pPr>
       <w:r>
-        <w:rPr>
-          <w:i/>
-          <w:iCs/>
-        </w:rPr>
-        <w:t>Delphi</w:t>
+        <w:t>Muito baixo</w:t>
       </w:r>
+    </w:p>
+    <w:p>
+      <w:pPr>
+        <w:pStyle w:val="Standard"/>
+        <w:numPr>
+          <w:ilvl w:val="0"/>
+          <w:numId w:val="2"/>
+        </w:numPr>
+      </w:pPr>
       <w:r>
-        <w:t xml:space="preserve"> ou </w:t>
+        <w:t>Baixo</w:t>
       </w:r>
-      <w:proofErr w:type="spellStart"/>
+    </w:p>
+    <w:p>
+      <w:pPr>
+        <w:pStyle w:val="Standard"/>
+        <w:numPr>
+          <w:ilvl w:val="0"/>
+          <w:numId w:val="2"/>
+        </w:numPr>
+      </w:pPr>
       <w:r>
-        <w:rPr>
-          <w:i/>
-          <w:iCs/>
-        </w:rPr>
-        <w:t>Pert</w:t>
+        <w:t>Medio</w:t>
       </w:r>
-      <w:proofErr w:type="spellEnd"/>
+    </w:p>
+    <w:p>
+      <w:pPr>
+        <w:pStyle w:val="Standard"/>
+        <w:numPr>
+          <w:ilvl w:val="0"/>
+          <w:numId w:val="2"/>
+        </w:numPr>
+      </w:pPr>
       <w:r>
-        <w:t>. O passo seguinte passo por apresentar tabela com o registo dos riscos (de acordo com os critérios anteriores). Aqui devem ser identificados os itens (e.g., tarefas de risco) e o plano de ação]</w:t>
+        <w:t>Alto</w:t>
       </w:r>
+    </w:p>
+    <w:p>
+      <w:pPr>
+        <w:pStyle w:val="Standard"/>
+        <w:numPr>
+          <w:ilvl w:val="0"/>
+          <w:numId w:val="2"/>
+        </w:numPr>
+      </w:pPr>
+      <w:r>
+        <w:t>Muito alto</w:t>
+      </w:r>
+    </w:p>
+    <w:p>
+      <w:pPr>
+        <w:pStyle w:val="Standard"/>
+        <w:ind w:left="720"/>
+      </w:pPr>
+    </w:p>
+    <w:p>
+      <w:pPr>
+        <w:pStyle w:val="Standard"/>
+        <w:ind w:left="720"/>
+      </w:pPr>
+    </w:p>
+    <w:tbl>
+      <w:tblPr>
+        <w:tblStyle w:val="TabelacomGrelha"/>
+        <w:tblW w:w="0" w:type="auto"/>
+        <w:jc w:val="center"/>
+        <w:tblLook w:val="04A0" w:firstRow="1" w:lastRow="0" w:firstColumn="1" w:lastColumn="0" w:noHBand="0" w:noVBand="1"/>
+      </w:tblPr>
+      <w:tblGrid>
+        <w:gridCol w:w="1052"/>
+        <w:gridCol w:w="1052"/>
+        <w:gridCol w:w="1078"/>
+        <w:gridCol w:w="1093"/>
+        <w:gridCol w:w="1093"/>
+        <w:gridCol w:w="1093"/>
+        <w:gridCol w:w="1062"/>
+      </w:tblGrid>
+      <w:tr>
+        <w:trPr>
+          <w:gridAfter w:val="1"/>
+          <w:wAfter w:w="1062" w:type="dxa"/>
+          <w:jc w:val="center"/>
+        </w:trPr>
+        <w:tc>
+          <w:tcPr>
+            <w:tcW w:w="1052" w:type="dxa"/>
+            <w:tcBorders>
+              <w:top w:val="nil"/>
+              <w:left w:val="nil"/>
+              <w:bottom w:val="nil"/>
+              <w:right w:val="single" w:sz="4" w:space="0" w:color="auto"/>
+            </w:tcBorders>
+            <w:shd w:val="clear" w:color="auto" w:fill="FFFFFF" w:themeFill="background1"/>
+          </w:tcPr>
+          <w:p>
+            <w:pPr>
+              <w:pStyle w:val="Standard"/>
+              <w:jc w:val="right"/>
+            </w:pPr>
+            <w:r>
+              <w:t>5</w:t>
+            </w:r>
+          </w:p>
+        </w:tc>
+        <w:tc>
+          <w:tcPr>
+            <w:tcW w:w="1052" w:type="dxa"/>
+            <w:tcBorders>
+              <w:left w:val="single" w:sz="4" w:space="0" w:color="auto"/>
+            </w:tcBorders>
+            <w:shd w:val="clear" w:color="auto" w:fill="FFFF00"/>
+          </w:tcPr>
+          <w:p>
+            <w:pPr>
+              <w:pStyle w:val="Standard"/>
+            </w:pPr>
+          </w:p>
+        </w:tc>
+        <w:tc>
+          <w:tcPr>
+            <w:tcW w:w="1078" w:type="dxa"/>
+            <w:shd w:val="clear" w:color="auto" w:fill="FFFF00"/>
+          </w:tcPr>
+          <w:p>
+            <w:pPr>
+              <w:pStyle w:val="Standard"/>
+            </w:pPr>
+          </w:p>
+        </w:tc>
+        <w:tc>
+          <w:tcPr>
+            <w:tcW w:w="1093" w:type="dxa"/>
+            <w:shd w:val="clear" w:color="auto" w:fill="FF0000"/>
+          </w:tcPr>
+          <w:p>
+            <w:pPr>
+              <w:pStyle w:val="Standard"/>
+            </w:pPr>
+          </w:p>
+        </w:tc>
+        <w:tc>
+          <w:tcPr>
+            <w:tcW w:w="1093" w:type="dxa"/>
+            <w:shd w:val="clear" w:color="auto" w:fill="FF0000"/>
+          </w:tcPr>
+          <w:p>
+            <w:pPr>
+              <w:pStyle w:val="Standard"/>
+            </w:pPr>
+          </w:p>
+        </w:tc>
+        <w:tc>
+          <w:tcPr>
+            <w:tcW w:w="1093" w:type="dxa"/>
+            <w:shd w:val="clear" w:color="auto" w:fill="FF0000"/>
+          </w:tcPr>
+          <w:p>
+            <w:pPr>
+              <w:pStyle w:val="Standard"/>
+            </w:pPr>
+          </w:p>
+        </w:tc>
+      </w:tr>
+      <w:tr>
+        <w:trPr>
+          <w:gridAfter w:val="1"/>
+          <w:wAfter w:w="1062" w:type="dxa"/>
+          <w:jc w:val="center"/>
+        </w:trPr>
+        <w:tc>
+          <w:tcPr>
+            <w:tcW w:w="1052" w:type="dxa"/>
+            <w:tcBorders>
+              <w:top w:val="nil"/>
+              <w:left w:val="nil"/>
+              <w:bottom w:val="nil"/>
+              <w:right w:val="single" w:sz="4" w:space="0" w:color="auto"/>
+            </w:tcBorders>
+            <w:shd w:val="clear" w:color="auto" w:fill="FFFFFF" w:themeFill="background1"/>
+          </w:tcPr>
+          <w:p>
+            <w:pPr>
+              <w:pStyle w:val="Standard"/>
+              <w:jc w:val="right"/>
+            </w:pPr>
+            <w:r>
+              <w:t>4</w:t>
+            </w:r>
+          </w:p>
+        </w:tc>
+        <w:tc>
+          <w:tcPr>
+            <w:tcW w:w="1052" w:type="dxa"/>
+            <w:tcBorders>
+              <w:left w:val="single" w:sz="4" w:space="0" w:color="auto"/>
+            </w:tcBorders>
+            <w:shd w:val="clear" w:color="auto" w:fill="FFFF00"/>
+          </w:tcPr>
+          <w:p>
+            <w:pPr>
+              <w:pStyle w:val="Standard"/>
+            </w:pPr>
+          </w:p>
+        </w:tc>
+        <w:tc>
+          <w:tcPr>
+            <w:tcW w:w="1078" w:type="dxa"/>
+            <w:shd w:val="clear" w:color="auto" w:fill="FFFF00"/>
+          </w:tcPr>
+          <w:p>
+            <w:pPr>
+              <w:pStyle w:val="Standard"/>
+            </w:pPr>
+          </w:p>
+        </w:tc>
+        <w:tc>
+          <w:tcPr>
+            <w:tcW w:w="1093" w:type="dxa"/>
+            <w:shd w:val="clear" w:color="auto" w:fill="FFFF00"/>
+          </w:tcPr>
+          <w:p>
+            <w:pPr>
+              <w:pStyle w:val="Standard"/>
+            </w:pPr>
+          </w:p>
+        </w:tc>
+        <w:tc>
+          <w:tcPr>
+            <w:tcW w:w="1093" w:type="dxa"/>
+            <w:shd w:val="clear" w:color="auto" w:fill="FF0000"/>
+          </w:tcPr>
+          <w:p>
+            <w:pPr>
+              <w:pStyle w:val="Standard"/>
+            </w:pPr>
+          </w:p>
+        </w:tc>
+        <w:tc>
+          <w:tcPr>
+            <w:tcW w:w="1093" w:type="dxa"/>
+            <w:shd w:val="clear" w:color="auto" w:fill="FF0000"/>
+          </w:tcPr>
+          <w:p>
+            <w:pPr>
+              <w:pStyle w:val="Standard"/>
+            </w:pPr>
+          </w:p>
+        </w:tc>
+      </w:tr>
+      <w:tr>
+        <w:trPr>
+          <w:gridAfter w:val="1"/>
+          <w:wAfter w:w="1062" w:type="dxa"/>
+          <w:jc w:val="center"/>
+        </w:trPr>
+        <w:tc>
+          <w:tcPr>
+            <w:tcW w:w="1052" w:type="dxa"/>
+            <w:tcBorders>
+              <w:top w:val="nil"/>
+              <w:left w:val="nil"/>
+              <w:bottom w:val="nil"/>
+              <w:right w:val="single" w:sz="4" w:space="0" w:color="auto"/>
+            </w:tcBorders>
+            <w:shd w:val="clear" w:color="auto" w:fill="FFFFFF" w:themeFill="background1"/>
+          </w:tcPr>
+          <w:p>
+            <w:pPr>
+              <w:pStyle w:val="Standard"/>
+              <w:jc w:val="right"/>
+            </w:pPr>
+            <w:r>
+              <w:t>3</w:t>
+            </w:r>
+          </w:p>
+        </w:tc>
+        <w:tc>
+          <w:tcPr>
+            <w:tcW w:w="1052" w:type="dxa"/>
+            <w:tcBorders>
+              <w:left w:val="single" w:sz="4" w:space="0" w:color="auto"/>
+            </w:tcBorders>
+            <w:shd w:val="clear" w:color="auto" w:fill="00B050"/>
+          </w:tcPr>
+          <w:p>
+            <w:pPr>
+              <w:pStyle w:val="Standard"/>
+            </w:pPr>
+          </w:p>
+        </w:tc>
+        <w:tc>
+          <w:tcPr>
+            <w:tcW w:w="1078" w:type="dxa"/>
+            <w:shd w:val="clear" w:color="auto" w:fill="00B050"/>
+          </w:tcPr>
+          <w:p>
+            <w:pPr>
+              <w:pStyle w:val="Standard"/>
+            </w:pPr>
+          </w:p>
+        </w:tc>
+        <w:tc>
+          <w:tcPr>
+            <w:tcW w:w="1093" w:type="dxa"/>
+            <w:shd w:val="clear" w:color="auto" w:fill="FFFF00"/>
+          </w:tcPr>
+          <w:p>
+            <w:pPr>
+              <w:pStyle w:val="Standard"/>
+            </w:pPr>
+          </w:p>
+        </w:tc>
+        <w:tc>
+          <w:tcPr>
+            <w:tcW w:w="1093" w:type="dxa"/>
+            <w:shd w:val="clear" w:color="auto" w:fill="FFFF00"/>
+          </w:tcPr>
+          <w:p>
+            <w:pPr>
+              <w:pStyle w:val="Standard"/>
+            </w:pPr>
+          </w:p>
+        </w:tc>
+        <w:tc>
+          <w:tcPr>
+            <w:tcW w:w="1093" w:type="dxa"/>
+            <w:shd w:val="clear" w:color="auto" w:fill="FF0000"/>
+          </w:tcPr>
+          <w:p>
+            <w:pPr>
+              <w:pStyle w:val="Standard"/>
+            </w:pPr>
+          </w:p>
+        </w:tc>
+      </w:tr>
+      <w:tr>
+        <w:trPr>
+          <w:gridAfter w:val="1"/>
+          <w:wAfter w:w="1062" w:type="dxa"/>
+          <w:jc w:val="center"/>
+        </w:trPr>
+        <w:tc>
+          <w:tcPr>
+            <w:tcW w:w="1052" w:type="dxa"/>
+            <w:tcBorders>
+              <w:top w:val="nil"/>
+              <w:left w:val="nil"/>
+              <w:bottom w:val="nil"/>
+              <w:right w:val="single" w:sz="4" w:space="0" w:color="auto"/>
+            </w:tcBorders>
+            <w:shd w:val="clear" w:color="auto" w:fill="FFFFFF" w:themeFill="background1"/>
+          </w:tcPr>
+          <w:p>
+            <w:pPr>
+              <w:pStyle w:val="Standard"/>
+              <w:jc w:val="right"/>
+            </w:pPr>
+            <w:r>
+              <w:t>2</w:t>
+            </w:r>
+          </w:p>
+        </w:tc>
+        <w:tc>
+          <w:tcPr>
+            <w:tcW w:w="1052" w:type="dxa"/>
+            <w:tcBorders>
+              <w:left w:val="single" w:sz="4" w:space="0" w:color="auto"/>
+            </w:tcBorders>
+            <w:shd w:val="clear" w:color="auto" w:fill="00B050"/>
+          </w:tcPr>
+          <w:p>
+            <w:pPr>
+              <w:pStyle w:val="Standard"/>
+            </w:pPr>
+          </w:p>
+        </w:tc>
+        <w:tc>
+          <w:tcPr>
+            <w:tcW w:w="1078" w:type="dxa"/>
+            <w:shd w:val="clear" w:color="auto" w:fill="00B050"/>
+          </w:tcPr>
+          <w:p>
+            <w:pPr>
+              <w:pStyle w:val="Standard"/>
+            </w:pPr>
+          </w:p>
+        </w:tc>
+        <w:tc>
+          <w:tcPr>
+            <w:tcW w:w="1093" w:type="dxa"/>
+            <w:shd w:val="clear" w:color="auto" w:fill="00B050"/>
+          </w:tcPr>
+          <w:p>
+            <w:pPr>
+              <w:pStyle w:val="Standard"/>
+            </w:pPr>
+          </w:p>
+        </w:tc>
+        <w:tc>
+          <w:tcPr>
+            <w:tcW w:w="1093" w:type="dxa"/>
+            <w:shd w:val="clear" w:color="auto" w:fill="FFFF00"/>
+          </w:tcPr>
+          <w:p>
+            <w:pPr>
+              <w:pStyle w:val="Standard"/>
+            </w:pPr>
+          </w:p>
+        </w:tc>
+        <w:tc>
+          <w:tcPr>
+            <w:tcW w:w="1093" w:type="dxa"/>
+            <w:shd w:val="clear" w:color="auto" w:fill="FFFF00"/>
+          </w:tcPr>
+          <w:p>
+            <w:pPr>
+              <w:pStyle w:val="Standard"/>
+            </w:pPr>
+          </w:p>
+        </w:tc>
+      </w:tr>
+      <w:tr>
+        <w:trPr>
+          <w:gridAfter w:val="1"/>
+          <w:wAfter w:w="1062" w:type="dxa"/>
+          <w:jc w:val="center"/>
+        </w:trPr>
+        <w:tc>
+          <w:tcPr>
+            <w:tcW w:w="1052" w:type="dxa"/>
+            <w:tcBorders>
+              <w:top w:val="nil"/>
+              <w:left w:val="nil"/>
+              <w:bottom w:val="nil"/>
+              <w:right w:val="single" w:sz="4" w:space="0" w:color="auto"/>
+            </w:tcBorders>
+            <w:shd w:val="clear" w:color="auto" w:fill="FFFFFF" w:themeFill="background1"/>
+          </w:tcPr>
+          <w:p>
+            <w:pPr>
+              <w:pStyle w:val="Standard"/>
+              <w:jc w:val="right"/>
+            </w:pPr>
+            <w:r>
+              <w:t>1</w:t>
+            </w:r>
+          </w:p>
+        </w:tc>
+        <w:tc>
+          <w:tcPr>
+            <w:tcW w:w="1052" w:type="dxa"/>
+            <w:tcBorders>
+              <w:left w:val="single" w:sz="4" w:space="0" w:color="auto"/>
+              <w:bottom w:val="single" w:sz="4" w:space="0" w:color="auto"/>
+            </w:tcBorders>
+            <w:shd w:val="clear" w:color="auto" w:fill="00B050"/>
+          </w:tcPr>
+          <w:p>
+            <w:pPr>
+              <w:pStyle w:val="Standard"/>
+            </w:pPr>
+          </w:p>
+        </w:tc>
+        <w:tc>
+          <w:tcPr>
+            <w:tcW w:w="1078" w:type="dxa"/>
+            <w:tcBorders>
+              <w:bottom w:val="single" w:sz="4" w:space="0" w:color="auto"/>
+            </w:tcBorders>
+            <w:shd w:val="clear" w:color="auto" w:fill="00B050"/>
+          </w:tcPr>
+          <w:p>
+            <w:pPr>
+              <w:pStyle w:val="Standard"/>
+            </w:pPr>
+          </w:p>
+        </w:tc>
+        <w:tc>
+          <w:tcPr>
+            <w:tcW w:w="1093" w:type="dxa"/>
+            <w:tcBorders>
+              <w:bottom w:val="single" w:sz="4" w:space="0" w:color="auto"/>
+            </w:tcBorders>
+            <w:shd w:val="clear" w:color="auto" w:fill="00B050"/>
+          </w:tcPr>
+          <w:p>
+            <w:pPr>
+              <w:pStyle w:val="Standard"/>
+            </w:pPr>
+          </w:p>
+        </w:tc>
+        <w:tc>
+          <w:tcPr>
+            <w:tcW w:w="1093" w:type="dxa"/>
+            <w:tcBorders>
+              <w:bottom w:val="single" w:sz="4" w:space="0" w:color="auto"/>
+            </w:tcBorders>
+            <w:shd w:val="clear" w:color="auto" w:fill="FFFF00"/>
+          </w:tcPr>
+          <w:p>
+            <w:pPr>
+              <w:pStyle w:val="Standard"/>
+            </w:pPr>
+          </w:p>
+        </w:tc>
+        <w:tc>
+          <w:tcPr>
+            <w:tcW w:w="1093" w:type="dxa"/>
+            <w:tcBorders>
+              <w:bottom w:val="single" w:sz="4" w:space="0" w:color="auto"/>
+            </w:tcBorders>
+            <w:shd w:val="clear" w:color="auto" w:fill="FFFF00"/>
+          </w:tcPr>
+          <w:p>
+            <w:pPr>
+              <w:pStyle w:val="Standard"/>
+            </w:pPr>
+          </w:p>
+        </w:tc>
+      </w:tr>
+      <w:tr>
+        <w:trPr>
+          <w:trHeight w:val="70"/>
+          <w:jc w:val="center"/>
+        </w:trPr>
+        <w:tc>
+          <w:tcPr>
+            <w:tcW w:w="1052" w:type="dxa"/>
+            <w:tcBorders>
+              <w:top w:val="nil"/>
+              <w:left w:val="nil"/>
+              <w:bottom w:val="nil"/>
+              <w:right w:val="nil"/>
+            </w:tcBorders>
+          </w:tcPr>
+          <w:p>
+            <w:pPr>
+              <w:pStyle w:val="Standard"/>
+              <w:jc w:val="center"/>
+            </w:pPr>
+          </w:p>
+        </w:tc>
+        <w:tc>
+          <w:tcPr>
+            <w:tcW w:w="1052" w:type="dxa"/>
+            <w:tcBorders>
+              <w:left w:val="nil"/>
+              <w:bottom w:val="nil"/>
+              <w:right w:val="nil"/>
+            </w:tcBorders>
+          </w:tcPr>
+          <w:p>
+            <w:pPr>
+              <w:pStyle w:val="Standard"/>
+              <w:jc w:val="center"/>
+            </w:pPr>
+            <w:r>
+              <w:t>1</w:t>
+            </w:r>
+          </w:p>
+        </w:tc>
+        <w:tc>
+          <w:tcPr>
+            <w:tcW w:w="1078" w:type="dxa"/>
+            <w:tcBorders>
+              <w:left w:val="nil"/>
+              <w:bottom w:val="nil"/>
+              <w:right w:val="nil"/>
+            </w:tcBorders>
+          </w:tcPr>
+          <w:p>
+            <w:pPr>
+              <w:pStyle w:val="Standard"/>
+              <w:jc w:val="center"/>
+            </w:pPr>
+            <w:r>
+              <w:t>2</w:t>
+            </w:r>
+          </w:p>
+        </w:tc>
+        <w:tc>
+          <w:tcPr>
+            <w:tcW w:w="1093" w:type="dxa"/>
+            <w:tcBorders>
+              <w:left w:val="nil"/>
+              <w:bottom w:val="nil"/>
+              <w:right w:val="nil"/>
+            </w:tcBorders>
+          </w:tcPr>
+          <w:p>
+            <w:pPr>
+              <w:pStyle w:val="Standard"/>
+              <w:jc w:val="center"/>
+            </w:pPr>
+            <w:r>
+              <w:t>3</w:t>
+            </w:r>
+          </w:p>
+        </w:tc>
+        <w:tc>
+          <w:tcPr>
+            <w:tcW w:w="1093" w:type="dxa"/>
+            <w:tcBorders>
+              <w:left w:val="nil"/>
+              <w:bottom w:val="nil"/>
+              <w:right w:val="nil"/>
+            </w:tcBorders>
+          </w:tcPr>
+          <w:p>
+            <w:pPr>
+              <w:pStyle w:val="Standard"/>
+              <w:jc w:val="center"/>
+            </w:pPr>
+            <w:r>
+              <w:t>4</w:t>
+            </w:r>
+          </w:p>
+        </w:tc>
+        <w:tc>
+          <w:tcPr>
+            <w:tcW w:w="1093" w:type="dxa"/>
+            <w:tcBorders>
+              <w:left w:val="nil"/>
+              <w:bottom w:val="nil"/>
+              <w:right w:val="nil"/>
+            </w:tcBorders>
+          </w:tcPr>
+          <w:p>
+            <w:pPr>
+              <w:pStyle w:val="Standard"/>
+              <w:jc w:val="center"/>
+            </w:pPr>
+            <w:r>
+              <w:t>5</w:t>
+            </w:r>
+          </w:p>
+        </w:tc>
+        <w:tc>
+          <w:tcPr>
+            <w:tcW w:w="1062" w:type="dxa"/>
+            <w:tcBorders>
+              <w:left w:val="nil"/>
+              <w:bottom w:val="nil"/>
+              <w:right w:val="nil"/>
+            </w:tcBorders>
+          </w:tcPr>
+          <w:p>
+            <w:pPr>
+              <w:pStyle w:val="Standard"/>
+              <w:jc w:val="center"/>
+            </w:pPr>
+          </w:p>
+        </w:tc>
+      </w:tr>
+    </w:tbl>
+    <w:p>
+      <w:pPr>
+        <w:pStyle w:val="Standard"/>
+        <w:ind w:left="360"/>
+      </w:pPr>
+    </w:p>
+    <w:p>
+      <w:pPr>
+        <w:pStyle w:val="Standard"/>
+        <w:ind w:left="360"/>
+      </w:pPr>
+    </w:p>
+    <w:p>
+      <w:pPr>
+        <w:pStyle w:val="Standard"/>
+        <w:ind w:left="360"/>
+      </w:pPr>
+    </w:p>
+    <w:tbl>
+      <w:tblPr>
+        <w:tblStyle w:val="TabelacomGrelha"/>
+        <w:tblW w:w="0" w:type="auto"/>
+        <w:tblInd w:w="360" w:type="dxa"/>
+        <w:tblLook w:val="04A0" w:firstRow="1" w:lastRow="0" w:firstColumn="1" w:lastColumn="0" w:noHBand="0" w:noVBand="1"/>
+      </w:tblPr>
+      <w:tblGrid>
+        <w:gridCol w:w="1910"/>
+        <w:gridCol w:w="1069"/>
+        <w:gridCol w:w="1666"/>
+        <w:gridCol w:w="1083"/>
+        <w:gridCol w:w="1325"/>
+        <w:gridCol w:w="1031"/>
+        <w:gridCol w:w="1184"/>
+      </w:tblGrid>
+      <w:tr>
+        <w:tc>
+          <w:tcPr>
+            <w:tcW w:w="1910" w:type="dxa"/>
+          </w:tcPr>
+          <w:p>
+            <w:pPr>
+              <w:pStyle w:val="Standard"/>
+              <w:jc w:val="center"/>
+              <w:rPr>
+                <w:b/>
+              </w:rPr>
+            </w:pPr>
+            <w:r>
+              <w:rPr>
+                <w:b/>
+              </w:rPr>
+              <w:t>Tarefa</w:t>
+            </w:r>
+          </w:p>
+        </w:tc>
+        <w:tc>
+          <w:tcPr>
+            <w:tcW w:w="1069" w:type="dxa"/>
+          </w:tcPr>
+          <w:p>
+            <w:pPr>
+              <w:pStyle w:val="Standard"/>
+              <w:jc w:val="center"/>
+              <w:rPr>
+                <w:b/>
+              </w:rPr>
+            </w:pPr>
+            <w:r>
+              <w:rPr>
+                <w:b/>
+              </w:rPr>
+              <w:t>Recurso</w:t>
+            </w:r>
+          </w:p>
+        </w:tc>
+        <w:tc>
+          <w:tcPr>
+            <w:tcW w:w="1666" w:type="dxa"/>
+          </w:tcPr>
+          <w:p>
+            <w:pPr>
+              <w:pStyle w:val="Standard"/>
+              <w:jc w:val="center"/>
+              <w:rPr>
+                <w:b/>
+              </w:rPr>
+            </w:pPr>
+            <w:r>
+              <w:rPr>
+                <w:b/>
+              </w:rPr>
+              <w:t>Probabilidade</w:t>
+            </w:r>
+          </w:p>
+        </w:tc>
+        <w:tc>
+          <w:tcPr>
+            <w:tcW w:w="1083" w:type="dxa"/>
+          </w:tcPr>
+          <w:p>
+            <w:pPr>
+              <w:pStyle w:val="Standard"/>
+              <w:jc w:val="center"/>
+              <w:rPr>
+                <w:b/>
+              </w:rPr>
+            </w:pPr>
+            <w:r>
+              <w:rPr>
+                <w:b/>
+              </w:rPr>
+              <w:t>Impacto</w:t>
+            </w:r>
+          </w:p>
+        </w:tc>
+        <w:tc>
+          <w:tcPr>
+            <w:tcW w:w="1325" w:type="dxa"/>
+          </w:tcPr>
+          <w:p>
+            <w:pPr>
+              <w:pStyle w:val="Standard"/>
+              <w:jc w:val="center"/>
+              <w:rPr>
+                <w:b/>
+              </w:rPr>
+            </w:pPr>
+            <w:r>
+              <w:rPr>
+                <w:b/>
+              </w:rPr>
+              <w:t>Estimativa</w:t>
+            </w:r>
+          </w:p>
+        </w:tc>
+        <w:tc>
+          <w:tcPr>
+            <w:tcW w:w="1031" w:type="dxa"/>
+          </w:tcPr>
+          <w:p>
+            <w:pPr>
+              <w:pStyle w:val="Standard"/>
+              <w:jc w:val="center"/>
+              <w:rPr>
+                <w:b/>
+              </w:rPr>
+            </w:pPr>
+            <w:r>
+              <w:rPr>
+                <w:b/>
+              </w:rPr>
+              <w:t>Técnica</w:t>
+            </w:r>
+          </w:p>
+        </w:tc>
+        <w:tc>
+          <w:tcPr>
+            <w:tcW w:w="1184" w:type="dxa"/>
+          </w:tcPr>
+          <w:p>
+            <w:pPr>
+              <w:pStyle w:val="Standard"/>
+              <w:jc w:val="center"/>
+              <w:rPr>
+                <w:b/>
+              </w:rPr>
+            </w:pPr>
+            <w:r>
+              <w:rPr>
+                <w:b/>
+              </w:rPr>
+              <w:t>Ação</w:t>
+            </w:r>
+          </w:p>
+        </w:tc>
+      </w:tr>
+      <w:tr>
+        <w:tc>
+          <w:tcPr>
+            <w:tcW w:w="1910" w:type="dxa"/>
+          </w:tcPr>
+          <w:p>
+            <w:pPr>
+              <w:pStyle w:val="Standard"/>
+              <w:jc w:val="center"/>
+            </w:pPr>
+            <w:r>
+              <w:t>Relatório</w:t>
+            </w:r>
+            <w:r>
+              <w:t xml:space="preserve"> de especificação de requisitos</w:t>
+            </w:r>
+          </w:p>
+        </w:tc>
+        <w:tc>
+          <w:tcPr>
+            <w:tcW w:w="1069" w:type="dxa"/>
+          </w:tcPr>
+          <w:p>
+            <w:pPr>
+              <w:pStyle w:val="Standard"/>
+              <w:jc w:val="center"/>
+            </w:pPr>
+            <w:r>
+              <w:t>Miguel</w:t>
+            </w:r>
+          </w:p>
+        </w:tc>
+        <w:tc>
+          <w:tcPr>
+            <w:tcW w:w="1666" w:type="dxa"/>
+          </w:tcPr>
+          <w:p>
+            <w:pPr>
+              <w:pStyle w:val="Standard"/>
+              <w:jc w:val="center"/>
+            </w:pPr>
+            <w:r>
+              <w:t>3</w:t>
+            </w:r>
+          </w:p>
+        </w:tc>
+        <w:tc>
+          <w:tcPr>
+            <w:tcW w:w="1083" w:type="dxa"/>
+          </w:tcPr>
+          <w:p>
+            <w:pPr>
+              <w:pStyle w:val="Standard"/>
+              <w:jc w:val="center"/>
+            </w:pPr>
+            <w:r>
+              <w:t>4</w:t>
+            </w:r>
+          </w:p>
+        </w:tc>
+        <w:tc>
+          <w:tcPr>
+            <w:tcW w:w="1325" w:type="dxa"/>
+          </w:tcPr>
+          <w:p>
+            <w:pPr>
+              <w:pStyle w:val="Standard"/>
+              <w:jc w:val="center"/>
+            </w:pPr>
+            <w:r>
+              <w:t>8 Dias</w:t>
+            </w:r>
+          </w:p>
+        </w:tc>
+        <w:tc>
+          <w:tcPr>
+            <w:tcW w:w="1031" w:type="dxa"/>
+          </w:tcPr>
+          <w:p>
+            <w:pPr>
+              <w:pStyle w:val="Standard"/>
+              <w:jc w:val="center"/>
+            </w:pPr>
+            <w:r>
+              <w:t>Delphi</w:t>
+            </w:r>
+          </w:p>
+        </w:tc>
+        <w:tc>
+          <w:tcPr>
+            <w:tcW w:w="1184" w:type="dxa"/>
+          </w:tcPr>
+          <w:p>
+            <w:pPr>
+              <w:pStyle w:val="Standard"/>
+              <w:jc w:val="center"/>
+            </w:pPr>
+            <w:r>
+              <w:t>Colocar Jason a ajudar</w:t>
+            </w:r>
+          </w:p>
+        </w:tc>
+      </w:tr>
+      <w:tr>
+        <w:tc>
+          <w:tcPr>
+            <w:tcW w:w="1910" w:type="dxa"/>
+          </w:tcPr>
+          <w:p>
+            <w:pPr>
+              <w:pStyle w:val="Standard"/>
+              <w:jc w:val="center"/>
+            </w:pPr>
+            <w:r>
+              <w:t>Relatório</w:t>
+            </w:r>
+            <w:r>
+              <w:t xml:space="preserve"> de Planeamento</w:t>
+            </w:r>
+          </w:p>
+        </w:tc>
+        <w:tc>
+          <w:tcPr>
+            <w:tcW w:w="1069" w:type="dxa"/>
+          </w:tcPr>
+          <w:p>
+            <w:pPr>
+              <w:pStyle w:val="Standard"/>
+              <w:jc w:val="center"/>
+            </w:pPr>
+            <w:r>
+              <w:t>Jason</w:t>
+            </w:r>
+          </w:p>
+        </w:tc>
+        <w:tc>
+          <w:tcPr>
+            <w:tcW w:w="1666" w:type="dxa"/>
+          </w:tcPr>
+          <w:p>
+            <w:pPr>
+              <w:pStyle w:val="Standard"/>
+              <w:jc w:val="center"/>
+            </w:pPr>
+            <w:r>
+              <w:t>3</w:t>
+            </w:r>
+          </w:p>
+        </w:tc>
+        <w:tc>
+          <w:tcPr>
+            <w:tcW w:w="1083" w:type="dxa"/>
+          </w:tcPr>
+          <w:p>
+            <w:pPr>
+              <w:pStyle w:val="Standard"/>
+              <w:jc w:val="center"/>
+            </w:pPr>
+            <w:r>
+              <w:t>4</w:t>
+            </w:r>
+          </w:p>
+        </w:tc>
+        <w:tc>
+          <w:tcPr>
+            <w:tcW w:w="1325" w:type="dxa"/>
+          </w:tcPr>
+          <w:p>
+            <w:pPr>
+              <w:pStyle w:val="Standard"/>
+              <w:jc w:val="center"/>
+            </w:pPr>
+            <w:r>
+              <w:t>2 Dias</w:t>
+            </w:r>
+          </w:p>
+        </w:tc>
+        <w:tc>
+          <w:tcPr>
+            <w:tcW w:w="1031" w:type="dxa"/>
+          </w:tcPr>
+          <w:p>
+            <w:pPr>
+              <w:pStyle w:val="Standard"/>
+              <w:jc w:val="center"/>
+            </w:pPr>
+            <w:r>
+              <w:t>Delphi</w:t>
+            </w:r>
+          </w:p>
+        </w:tc>
+        <w:tc>
+          <w:tcPr>
+            <w:tcW w:w="1184" w:type="dxa"/>
+          </w:tcPr>
+          <w:p>
+            <w:pPr>
+              <w:pStyle w:val="Standard"/>
+              <w:jc w:val="center"/>
+            </w:pPr>
+            <w:r>
+              <w:t>Colocar Miguel a Ajudar</w:t>
+            </w:r>
+          </w:p>
+        </w:tc>
+      </w:tr>
+      <w:tr>
+        <w:tc>
+          <w:tcPr>
+            <w:tcW w:w="1910" w:type="dxa"/>
+          </w:tcPr>
+          <w:p>
+            <w:pPr>
+              <w:pStyle w:val="Standard"/>
+              <w:jc w:val="center"/>
+            </w:pPr>
+            <w:r>
+              <w:t>Relatório de Scrum</w:t>
+            </w:r>
+          </w:p>
+        </w:tc>
+        <w:tc>
+          <w:tcPr>
+            <w:tcW w:w="1069" w:type="dxa"/>
+          </w:tcPr>
+          <w:p>
+            <w:pPr>
+              <w:pStyle w:val="Standard"/>
+              <w:jc w:val="center"/>
+            </w:pPr>
+            <w:r>
+              <w:t>Miguel</w:t>
+            </w:r>
+          </w:p>
+        </w:tc>
+        <w:tc>
+          <w:tcPr>
+            <w:tcW w:w="1666" w:type="dxa"/>
+          </w:tcPr>
+          <w:p>
+            <w:pPr>
+              <w:pStyle w:val="Standard"/>
+              <w:jc w:val="center"/>
+            </w:pPr>
+            <w:r>
+              <w:t>3</w:t>
+            </w:r>
+          </w:p>
+        </w:tc>
+        <w:tc>
+          <w:tcPr>
+            <w:tcW w:w="1083" w:type="dxa"/>
+          </w:tcPr>
+          <w:p>
+            <w:pPr>
+              <w:pStyle w:val="Standard"/>
+              <w:jc w:val="center"/>
+            </w:pPr>
+            <w:r>
+              <w:t>4</w:t>
+            </w:r>
+          </w:p>
+        </w:tc>
+        <w:tc>
+          <w:tcPr>
+            <w:tcW w:w="1325" w:type="dxa"/>
+          </w:tcPr>
+          <w:p>
+            <w:pPr>
+              <w:pStyle w:val="Standard"/>
+              <w:jc w:val="center"/>
+            </w:pPr>
+            <w:r>
+              <w:t>3 Dias</w:t>
+            </w:r>
+          </w:p>
+        </w:tc>
+        <w:tc>
+          <w:tcPr>
+            <w:tcW w:w="1031" w:type="dxa"/>
+          </w:tcPr>
+          <w:p>
+            <w:pPr>
+              <w:pStyle w:val="Standard"/>
+              <w:jc w:val="center"/>
+            </w:pPr>
+            <w:r>
+              <w:t>Delphi</w:t>
+            </w:r>
+          </w:p>
+        </w:tc>
+        <w:tc>
+          <w:tcPr>
+            <w:tcW w:w="1184" w:type="dxa"/>
+          </w:tcPr>
+          <w:p>
+            <w:pPr>
+              <w:pStyle w:val="Standard"/>
+              <w:jc w:val="center"/>
+            </w:pPr>
+            <w:r>
+              <w:t>Aumentar tempo de trabalho</w:t>
+            </w:r>
+          </w:p>
+        </w:tc>
+      </w:tr>
+      <w:tr>
+        <w:tc>
+          <w:tcPr>
+            <w:tcW w:w="1910" w:type="dxa"/>
+          </w:tcPr>
+          <w:p>
+            <w:pPr>
+              <w:pStyle w:val="Standard"/>
+              <w:jc w:val="center"/>
+            </w:pPr>
+            <w:r>
+              <w:t>Relatório Final de Gestão de Projeto</w:t>
+            </w:r>
+          </w:p>
+        </w:tc>
+        <w:tc>
+          <w:tcPr>
+            <w:tcW w:w="1069" w:type="dxa"/>
+          </w:tcPr>
+          <w:p>
+            <w:pPr>
+              <w:pStyle w:val="Standard"/>
+              <w:jc w:val="center"/>
+            </w:pPr>
+            <w:r>
+              <w:t>Jason</w:t>
+            </w:r>
+          </w:p>
+        </w:tc>
+        <w:tc>
+          <w:tcPr>
+            <w:tcW w:w="1666" w:type="dxa"/>
+          </w:tcPr>
+          <w:p>
+            <w:pPr>
+              <w:pStyle w:val="Standard"/>
+              <w:jc w:val="center"/>
+            </w:pPr>
+            <w:r>
+              <w:t>4</w:t>
+            </w:r>
+          </w:p>
+        </w:tc>
+        <w:tc>
+          <w:tcPr>
+            <w:tcW w:w="1083" w:type="dxa"/>
+          </w:tcPr>
+          <w:p>
+            <w:pPr>
+              <w:pStyle w:val="Standard"/>
+              <w:jc w:val="center"/>
+            </w:pPr>
+            <w:r>
+              <w:t>3</w:t>
+            </w:r>
+          </w:p>
+        </w:tc>
+        <w:tc>
+          <w:tcPr>
+            <w:tcW w:w="1325" w:type="dxa"/>
+          </w:tcPr>
+          <w:p>
+            <w:pPr>
+              <w:pStyle w:val="Standard"/>
+              <w:jc w:val="center"/>
+            </w:pPr>
+            <w:r>
+              <w:t>5 Dias</w:t>
+            </w:r>
+          </w:p>
+        </w:tc>
+        <w:tc>
+          <w:tcPr>
+            <w:tcW w:w="1031" w:type="dxa"/>
+          </w:tcPr>
+          <w:p>
+            <w:pPr>
+              <w:pStyle w:val="Standard"/>
+              <w:jc w:val="center"/>
+            </w:pPr>
+            <w:r>
+              <w:t>Delphi</w:t>
+            </w:r>
+          </w:p>
+        </w:tc>
+        <w:tc>
+          <w:tcPr>
+            <w:tcW w:w="1184" w:type="dxa"/>
+          </w:tcPr>
+          <w:p>
+            <w:pPr>
+              <w:pStyle w:val="Standard"/>
+              <w:jc w:val="center"/>
+            </w:pPr>
+            <w:r>
+              <w:t>Colocar Miguel a Ajudar</w:t>
+            </w:r>
+          </w:p>
+        </w:tc>
+      </w:tr>
+      <w:tr>
+        <w:tc>
+          <w:tcPr>
+            <w:tcW w:w="1910" w:type="dxa"/>
+          </w:tcPr>
+          <w:p>
+            <w:pPr>
+              <w:pStyle w:val="Standard"/>
+              <w:jc w:val="center"/>
+            </w:pPr>
+            <w:r>
+              <w:t>Formulário Menu Principal</w:t>
+            </w:r>
+          </w:p>
+        </w:tc>
+        <w:tc>
+          <w:tcPr>
+            <w:tcW w:w="1069" w:type="dxa"/>
+          </w:tcPr>
+          <w:p>
+            <w:pPr>
+              <w:pStyle w:val="Standard"/>
+              <w:jc w:val="center"/>
+            </w:pPr>
+            <w:r>
+              <w:t>Miguel</w:t>
+            </w:r>
+          </w:p>
+        </w:tc>
+        <w:tc>
+          <w:tcPr>
+            <w:tcW w:w="1666" w:type="dxa"/>
+          </w:tcPr>
+          <w:p>
+            <w:pPr>
+              <w:pStyle w:val="Standard"/>
+              <w:jc w:val="center"/>
+            </w:pPr>
+            <w:r>
+              <w:t>1</w:t>
+            </w:r>
+          </w:p>
+        </w:tc>
+        <w:tc>
+          <w:tcPr>
+            <w:tcW w:w="1083" w:type="dxa"/>
+          </w:tcPr>
+          <w:p>
+            <w:pPr>
+              <w:pStyle w:val="Standard"/>
+              <w:jc w:val="center"/>
+            </w:pPr>
+            <w:r>
+              <w:t>1</w:t>
+            </w:r>
+          </w:p>
+        </w:tc>
+        <w:tc>
+          <w:tcPr>
+            <w:tcW w:w="1325" w:type="dxa"/>
+          </w:tcPr>
+          <w:p>
+            <w:pPr>
+              <w:pStyle w:val="Standard"/>
+              <w:jc w:val="center"/>
+            </w:pPr>
+            <w:r>
+              <w:t>2 Horas</w:t>
+            </w:r>
+          </w:p>
+        </w:tc>
+        <w:tc>
+          <w:tcPr>
+            <w:tcW w:w="1031" w:type="dxa"/>
+          </w:tcPr>
+          <w:p>
+            <w:pPr>
+              <w:pStyle w:val="Standard"/>
+              <w:jc w:val="center"/>
+            </w:pPr>
+            <w:r>
+              <w:t>Delphi</w:t>
+            </w:r>
+          </w:p>
+        </w:tc>
+        <w:tc>
+          <w:tcPr>
+            <w:tcW w:w="1184" w:type="dxa"/>
+          </w:tcPr>
+          <w:p>
+            <w:pPr>
+              <w:pStyle w:val="Standard"/>
+              <w:jc w:val="center"/>
+            </w:pPr>
+            <w:r>
+              <w:t>Colocar Jason a ajudar</w:t>
+            </w:r>
+          </w:p>
+        </w:tc>
+      </w:tr>
+      <w:tr>
+        <w:tc>
+          <w:tcPr>
+            <w:tcW w:w="1910" w:type="dxa"/>
+          </w:tcPr>
+          <w:p>
+            <w:pPr>
+              <w:pStyle w:val="Standard"/>
+              <w:jc w:val="center"/>
+            </w:pPr>
+            <w:r>
+              <w:t>Formulário Menu Clientes</w:t>
+            </w:r>
+          </w:p>
+        </w:tc>
+        <w:tc>
+          <w:tcPr>
+            <w:tcW w:w="1069" w:type="dxa"/>
+          </w:tcPr>
+          <w:p>
+            <w:pPr>
+              <w:pStyle w:val="Standard"/>
+              <w:jc w:val="center"/>
+            </w:pPr>
+            <w:r>
+              <w:t>Jason</w:t>
+            </w:r>
+          </w:p>
+        </w:tc>
+        <w:tc>
+          <w:tcPr>
+            <w:tcW w:w="1666" w:type="dxa"/>
+          </w:tcPr>
+          <w:p>
+            <w:pPr>
+              <w:pStyle w:val="Standard"/>
+              <w:jc w:val="center"/>
+            </w:pPr>
+            <w:r>
+              <w:t>1</w:t>
+            </w:r>
+          </w:p>
+        </w:tc>
+        <w:tc>
+          <w:tcPr>
+            <w:tcW w:w="1083" w:type="dxa"/>
+          </w:tcPr>
+          <w:p>
+            <w:pPr>
+              <w:pStyle w:val="Standard"/>
+              <w:jc w:val="center"/>
+            </w:pPr>
+            <w:r>
+              <w:t>1</w:t>
+            </w:r>
+          </w:p>
+        </w:tc>
+        <w:tc>
+          <w:tcPr>
+            <w:tcW w:w="1325" w:type="dxa"/>
+          </w:tcPr>
+          <w:p>
+            <w:pPr>
+              <w:pStyle w:val="Standard"/>
+              <w:jc w:val="center"/>
+            </w:pPr>
+            <w:r>
+              <w:t>4 horas</w:t>
+            </w:r>
+          </w:p>
+        </w:tc>
+        <w:tc>
+          <w:tcPr>
+            <w:tcW w:w="1031" w:type="dxa"/>
+          </w:tcPr>
+          <w:p>
+            <w:pPr>
+              <w:pStyle w:val="Standard"/>
+              <w:jc w:val="center"/>
+            </w:pPr>
+            <w:r>
+              <w:t>Delphi</w:t>
+            </w:r>
+          </w:p>
+        </w:tc>
+        <w:tc>
+          <w:tcPr>
+            <w:tcW w:w="1184" w:type="dxa"/>
+          </w:tcPr>
+          <w:p>
+            <w:pPr>
+              <w:pStyle w:val="Standard"/>
+            </w:pPr>
+            <w:r>
+              <w:t>Colocar Miguel a ajudar</w:t>
+            </w:r>
+          </w:p>
+        </w:tc>
+      </w:tr>
+      <w:tr>
+        <w:tc>
+          <w:tcPr>
+            <w:tcW w:w="1910" w:type="dxa"/>
+          </w:tcPr>
+          <w:p>
+            <w:pPr>
+              <w:pStyle w:val="Standard"/>
+              <w:jc w:val="center"/>
+            </w:pPr>
+            <w:r>
+              <w:t xml:space="preserve">Formulário </w:t>
+            </w:r>
+            <w:r>
+              <w:t>Menu Carro Oficina</w:t>
+            </w:r>
+          </w:p>
+        </w:tc>
+        <w:tc>
+          <w:tcPr>
+            <w:tcW w:w="1069" w:type="dxa"/>
+          </w:tcPr>
+          <w:p>
+            <w:pPr>
+              <w:pStyle w:val="Standard"/>
+              <w:jc w:val="center"/>
+            </w:pPr>
+            <w:r>
+              <w:t>Miguel</w:t>
+            </w:r>
+          </w:p>
+        </w:tc>
+        <w:tc>
+          <w:tcPr>
+            <w:tcW w:w="1666" w:type="dxa"/>
+          </w:tcPr>
+          <w:p>
+            <w:pPr>
+              <w:pStyle w:val="Standard"/>
+              <w:jc w:val="center"/>
+            </w:pPr>
+            <w:r>
+              <w:t>1</w:t>
+            </w:r>
+          </w:p>
+        </w:tc>
+        <w:tc>
+          <w:tcPr>
+            <w:tcW w:w="1083" w:type="dxa"/>
+          </w:tcPr>
+          <w:p>
+            <w:pPr>
+              <w:pStyle w:val="Standard"/>
+              <w:jc w:val="center"/>
+            </w:pPr>
+            <w:r>
+              <w:t>1</w:t>
+            </w:r>
+          </w:p>
+        </w:tc>
+        <w:tc>
+          <w:tcPr>
+            <w:tcW w:w="1325" w:type="dxa"/>
+          </w:tcPr>
+          <w:p>
+            <w:pPr>
+              <w:pStyle w:val="Standard"/>
+              <w:jc w:val="center"/>
+            </w:pPr>
+            <w:r>
+              <w:t>3 horas</w:t>
+            </w:r>
+          </w:p>
+        </w:tc>
+        <w:tc>
+          <w:tcPr>
+            <w:tcW w:w="1031" w:type="dxa"/>
+          </w:tcPr>
+          <w:p>
+            <w:pPr>
+              <w:pStyle w:val="Standard"/>
+              <w:jc w:val="center"/>
+            </w:pPr>
+            <w:r>
+              <w:t>Delphi</w:t>
+            </w:r>
+          </w:p>
+        </w:tc>
+        <w:tc>
+          <w:tcPr>
+            <w:tcW w:w="1184" w:type="dxa"/>
+          </w:tcPr>
+          <w:p>
+            <w:pPr>
+              <w:pStyle w:val="Standard"/>
+              <w:jc w:val="center"/>
+            </w:pPr>
+            <w:r>
+              <w:t>Colocar Jason a ajudar</w:t>
+            </w:r>
+          </w:p>
+        </w:tc>
+      </w:tr>
+      <w:tr>
+        <w:tc>
+          <w:tcPr>
+            <w:tcW w:w="1910" w:type="dxa"/>
+          </w:tcPr>
+          <w:p>
+            <w:pPr>
+              <w:pStyle w:val="Standard"/>
+              <w:jc w:val="center"/>
+            </w:pPr>
+            <w:r>
+              <w:t>Formulário Menu Carro Aluguer</w:t>
+            </w:r>
+          </w:p>
+        </w:tc>
+        <w:tc>
+          <w:tcPr>
+            <w:tcW w:w="1069" w:type="dxa"/>
+          </w:tcPr>
+          <w:p>
+            <w:pPr>
+              <w:pStyle w:val="Standard"/>
+              <w:jc w:val="center"/>
+            </w:pPr>
+            <w:r>
+              <w:t>Jason</w:t>
+            </w:r>
+          </w:p>
+        </w:tc>
+        <w:tc>
+          <w:tcPr>
+            <w:tcW w:w="1666" w:type="dxa"/>
+          </w:tcPr>
+          <w:p>
+            <w:pPr>
+              <w:pStyle w:val="Standard"/>
+              <w:jc w:val="center"/>
+            </w:pPr>
+            <w:r>
+              <w:t>1</w:t>
+            </w:r>
+          </w:p>
+        </w:tc>
+        <w:tc>
+          <w:tcPr>
+            <w:tcW w:w="1083" w:type="dxa"/>
+          </w:tcPr>
+          <w:p>
+            <w:pPr>
+              <w:pStyle w:val="Standard"/>
+              <w:jc w:val="center"/>
+            </w:pPr>
+            <w:r>
+              <w:t>1</w:t>
+            </w:r>
+          </w:p>
+        </w:tc>
+        <w:tc>
+          <w:tcPr>
+            <w:tcW w:w="1325" w:type="dxa"/>
+          </w:tcPr>
+          <w:p>
+            <w:pPr>
+              <w:pStyle w:val="Standard"/>
+              <w:jc w:val="center"/>
+            </w:pPr>
+            <w:r>
+              <w:t>3 horas</w:t>
+            </w:r>
+          </w:p>
+        </w:tc>
+        <w:tc>
+          <w:tcPr>
+            <w:tcW w:w="1031" w:type="dxa"/>
+          </w:tcPr>
+          <w:p>
+            <w:pPr>
+              <w:pStyle w:val="Standard"/>
+              <w:jc w:val="center"/>
+            </w:pPr>
+            <w:r>
+              <w:t>Delphi</w:t>
+            </w:r>
+          </w:p>
+        </w:tc>
+        <w:tc>
+          <w:tcPr>
+            <w:tcW w:w="1184" w:type="dxa"/>
+          </w:tcPr>
+          <w:p>
+            <w:pPr>
+              <w:pStyle w:val="Standard"/>
+              <w:jc w:val="center"/>
+            </w:pPr>
+            <w:r>
+              <w:t>Colocar Miguel a ajudar</w:t>
+            </w:r>
+          </w:p>
+        </w:tc>
+      </w:tr>
+      <w:tr>
+        <w:tc>
+          <w:tcPr>
+            <w:tcW w:w="1910" w:type="dxa"/>
+          </w:tcPr>
+          <w:p>
+            <w:pPr>
+              <w:pStyle w:val="Standard"/>
+              <w:jc w:val="center"/>
+            </w:pPr>
+            <w:r>
+              <w:t xml:space="preserve">Formulário </w:t>
+            </w:r>
+            <w:proofErr w:type="spellStart"/>
+            <w:proofErr w:type="gramStart"/>
+            <w:r>
+              <w:t>M.Carro</w:t>
+            </w:r>
+            <w:proofErr w:type="spellEnd"/>
+            <w:proofErr w:type="gramEnd"/>
+            <w:r>
+              <w:t xml:space="preserve"> </w:t>
+            </w:r>
+            <w:proofErr w:type="spellStart"/>
+            <w:r>
+              <w:t>Ven</w:t>
+            </w:r>
+            <w:proofErr w:type="spellEnd"/>
+          </w:p>
+        </w:tc>
+        <w:tc>
+          <w:tcPr>
+            <w:tcW w:w="1069" w:type="dxa"/>
+          </w:tcPr>
+          <w:p>
+            <w:pPr>
+              <w:pStyle w:val="Standard"/>
+              <w:jc w:val="center"/>
+            </w:pPr>
+            <w:r>
+              <w:t>Miguel</w:t>
+            </w:r>
+          </w:p>
+        </w:tc>
+        <w:tc>
+          <w:tcPr>
+            <w:tcW w:w="1666" w:type="dxa"/>
+          </w:tcPr>
+          <w:p>
+            <w:pPr>
+              <w:pStyle w:val="Standard"/>
+              <w:jc w:val="center"/>
+            </w:pPr>
+            <w:r>
+              <w:t>1</w:t>
+            </w:r>
+          </w:p>
+        </w:tc>
+        <w:tc>
+          <w:tcPr>
+            <w:tcW w:w="1083" w:type="dxa"/>
+          </w:tcPr>
+          <w:p>
+            <w:pPr>
+              <w:pStyle w:val="Standard"/>
+              <w:jc w:val="center"/>
+            </w:pPr>
+            <w:r>
+              <w:t>1</w:t>
+            </w:r>
+          </w:p>
+        </w:tc>
+        <w:tc>
+          <w:tcPr>
+            <w:tcW w:w="1325" w:type="dxa"/>
+          </w:tcPr>
+          <w:p>
+            <w:pPr>
+              <w:pStyle w:val="Standard"/>
+              <w:jc w:val="center"/>
+            </w:pPr>
+            <w:r>
+              <w:t>3 horas</w:t>
+            </w:r>
+          </w:p>
+        </w:tc>
+        <w:tc>
+          <w:tcPr>
+            <w:tcW w:w="1031" w:type="dxa"/>
+          </w:tcPr>
+          <w:p>
+            <w:pPr>
+              <w:pStyle w:val="Standard"/>
+              <w:jc w:val="center"/>
+            </w:pPr>
+            <w:r>
+              <w:t>Delphi</w:t>
+            </w:r>
+          </w:p>
+        </w:tc>
+        <w:tc>
+          <w:tcPr>
+            <w:tcW w:w="1184" w:type="dxa"/>
+          </w:tcPr>
+          <w:p>
+            <w:pPr>
+              <w:pStyle w:val="Standard"/>
+              <w:jc w:val="center"/>
+            </w:pPr>
+            <w:r>
+              <w:t>Colocar Jason</w:t>
+            </w:r>
+          </w:p>
+        </w:tc>
+      </w:tr>
+      <w:tr>
+        <w:tc>
+          <w:tcPr>
+            <w:tcW w:w="1910" w:type="dxa"/>
+          </w:tcPr>
+          <w:p>
+            <w:pPr>
+              <w:pStyle w:val="Standard"/>
+              <w:jc w:val="center"/>
+            </w:pPr>
+          </w:p>
+          <w:p>
+            <w:pPr>
+              <w:pStyle w:val="Standard"/>
+              <w:jc w:val="center"/>
+            </w:pPr>
+            <w:r>
+              <w:lastRenderedPageBreak/>
+              <w:t>Criação Base de Dados</w:t>
+            </w:r>
+          </w:p>
+        </w:tc>
+        <w:tc>
+          <w:tcPr>
+            <w:tcW w:w="1069" w:type="dxa"/>
+          </w:tcPr>
+          <w:p>
+            <w:pPr>
+              <w:pStyle w:val="Standard"/>
+              <w:jc w:val="center"/>
+            </w:pPr>
+          </w:p>
+          <w:p>
+            <w:pPr>
+              <w:pStyle w:val="Standard"/>
+              <w:jc w:val="center"/>
+            </w:pPr>
+            <w:r>
+              <w:lastRenderedPageBreak/>
+              <w:t>Miguel</w:t>
+            </w:r>
+          </w:p>
+        </w:tc>
+        <w:tc>
+          <w:tcPr>
+            <w:tcW w:w="1666" w:type="dxa"/>
+          </w:tcPr>
+          <w:p>
+            <w:pPr>
+              <w:pStyle w:val="Standard"/>
+              <w:jc w:val="center"/>
+            </w:pPr>
+          </w:p>
+          <w:p>
+            <w:pPr>
+              <w:pStyle w:val="Standard"/>
+              <w:jc w:val="center"/>
+            </w:pPr>
+            <w:r>
+              <w:lastRenderedPageBreak/>
+              <w:t>5</w:t>
+            </w:r>
+          </w:p>
+        </w:tc>
+        <w:tc>
+          <w:tcPr>
+            <w:tcW w:w="1083" w:type="dxa"/>
+          </w:tcPr>
+          <w:p>
+            <w:pPr>
+              <w:pStyle w:val="Standard"/>
+              <w:jc w:val="center"/>
+            </w:pPr>
+          </w:p>
+          <w:p>
+            <w:pPr>
+              <w:pStyle w:val="Standard"/>
+              <w:jc w:val="center"/>
+            </w:pPr>
+            <w:r>
+              <w:lastRenderedPageBreak/>
+              <w:t>5</w:t>
+            </w:r>
+          </w:p>
+        </w:tc>
+        <w:tc>
+          <w:tcPr>
+            <w:tcW w:w="1325" w:type="dxa"/>
+          </w:tcPr>
+          <w:p>
+            <w:pPr>
+              <w:pStyle w:val="Standard"/>
+              <w:jc w:val="center"/>
+            </w:pPr>
+          </w:p>
+          <w:p>
+            <w:pPr>
+              <w:pStyle w:val="Standard"/>
+              <w:jc w:val="center"/>
+            </w:pPr>
+            <w:r>
+              <w:lastRenderedPageBreak/>
+              <w:t>1 Dia</w:t>
+            </w:r>
+          </w:p>
+        </w:tc>
+        <w:tc>
+          <w:tcPr>
+            <w:tcW w:w="1031" w:type="dxa"/>
+          </w:tcPr>
+          <w:p>
+            <w:pPr>
+              <w:pStyle w:val="Standard"/>
+              <w:jc w:val="center"/>
+            </w:pPr>
+          </w:p>
+          <w:p>
+            <w:pPr>
+              <w:pStyle w:val="Standard"/>
+              <w:jc w:val="center"/>
+            </w:pPr>
+            <w:r>
+              <w:lastRenderedPageBreak/>
+              <w:t>Delphi</w:t>
+            </w:r>
+          </w:p>
+        </w:tc>
+        <w:tc>
+          <w:tcPr>
+            <w:tcW w:w="1184" w:type="dxa"/>
+          </w:tcPr>
+          <w:p>
+            <w:pPr>
+              <w:pStyle w:val="Standard"/>
+              <w:jc w:val="center"/>
+            </w:pPr>
+          </w:p>
+          <w:p>
+            <w:pPr>
+              <w:pStyle w:val="Standard"/>
+              <w:jc w:val="center"/>
+            </w:pPr>
+            <w:r>
+              <w:lastRenderedPageBreak/>
+              <w:t>Colocar Jason ajudar</w:t>
+            </w:r>
+          </w:p>
+        </w:tc>
+      </w:tr>
+      <w:tr>
+        <w:tc>
+          <w:tcPr>
+            <w:tcW w:w="1910" w:type="dxa"/>
+          </w:tcPr>
+          <w:p>
+            <w:pPr>
+              <w:pStyle w:val="Standard"/>
+              <w:jc w:val="center"/>
+            </w:pPr>
+            <w:r>
+              <w:lastRenderedPageBreak/>
+              <w:t>Desenvolvimento funcionalidade Cliente</w:t>
+            </w:r>
+          </w:p>
+        </w:tc>
+        <w:tc>
+          <w:tcPr>
+            <w:tcW w:w="1069" w:type="dxa"/>
+          </w:tcPr>
+          <w:p>
+            <w:pPr>
+              <w:pStyle w:val="Standard"/>
+              <w:jc w:val="center"/>
+            </w:pPr>
+            <w:r>
+              <w:t>Jason</w:t>
+            </w:r>
+          </w:p>
+        </w:tc>
+        <w:tc>
+          <w:tcPr>
+            <w:tcW w:w="1666" w:type="dxa"/>
+          </w:tcPr>
+          <w:p>
+            <w:pPr>
+              <w:pStyle w:val="Standard"/>
+              <w:jc w:val="center"/>
+            </w:pPr>
+            <w:r>
+              <w:t>4</w:t>
+            </w:r>
+          </w:p>
+        </w:tc>
+        <w:tc>
+          <w:tcPr>
+            <w:tcW w:w="1083" w:type="dxa"/>
+          </w:tcPr>
+          <w:p>
+            <w:pPr>
+              <w:pStyle w:val="Standard"/>
+              <w:jc w:val="center"/>
+            </w:pPr>
+            <w:r>
+              <w:t>4</w:t>
+            </w:r>
+          </w:p>
+        </w:tc>
+        <w:tc>
+          <w:tcPr>
+            <w:tcW w:w="1325" w:type="dxa"/>
+          </w:tcPr>
+          <w:p>
+            <w:pPr>
+              <w:pStyle w:val="Standard"/>
+              <w:jc w:val="center"/>
+            </w:pPr>
+            <w:r>
+              <w:t>1 Dia</w:t>
+            </w:r>
+          </w:p>
+        </w:tc>
+        <w:tc>
+          <w:tcPr>
+            <w:tcW w:w="1031" w:type="dxa"/>
+          </w:tcPr>
+          <w:p>
+            <w:pPr>
+              <w:pStyle w:val="Standard"/>
+              <w:jc w:val="center"/>
+            </w:pPr>
+            <w:r>
+              <w:t>Delphi</w:t>
+            </w:r>
+          </w:p>
+        </w:tc>
+        <w:tc>
+          <w:tcPr>
+            <w:tcW w:w="1184" w:type="dxa"/>
+          </w:tcPr>
+          <w:p>
+            <w:pPr>
+              <w:pStyle w:val="Standard"/>
+              <w:jc w:val="center"/>
+            </w:pPr>
+            <w:r>
+              <w:t>Colocar Miguel a ajudar</w:t>
+            </w:r>
+          </w:p>
+        </w:tc>
+      </w:tr>
+      <w:tr>
+        <w:tc>
+          <w:tcPr>
+            <w:tcW w:w="1910" w:type="dxa"/>
+          </w:tcPr>
+          <w:p>
+            <w:pPr>
+              <w:pStyle w:val="Standard"/>
+              <w:jc w:val="center"/>
+            </w:pPr>
+            <w:r>
+              <w:t>Desenvolvimento funcionalidade Carro Oficina</w:t>
+            </w:r>
+          </w:p>
+        </w:tc>
+        <w:tc>
+          <w:tcPr>
+            <w:tcW w:w="1069" w:type="dxa"/>
+          </w:tcPr>
+          <w:p>
+            <w:pPr>
+              <w:pStyle w:val="Standard"/>
+              <w:jc w:val="center"/>
+            </w:pPr>
+            <w:r>
+              <w:t>Miguel</w:t>
+            </w:r>
+          </w:p>
+        </w:tc>
+        <w:tc>
+          <w:tcPr>
+            <w:tcW w:w="1666" w:type="dxa"/>
+          </w:tcPr>
+          <w:p>
+            <w:pPr>
+              <w:pStyle w:val="Standard"/>
+              <w:jc w:val="center"/>
+            </w:pPr>
+            <w:r>
+              <w:t>4</w:t>
+            </w:r>
+          </w:p>
+        </w:tc>
+        <w:tc>
+          <w:tcPr>
+            <w:tcW w:w="1083" w:type="dxa"/>
+          </w:tcPr>
+          <w:p>
+            <w:pPr>
+              <w:pStyle w:val="Standard"/>
+              <w:jc w:val="center"/>
+            </w:pPr>
+            <w:r>
+              <w:t>4</w:t>
+            </w:r>
+          </w:p>
+        </w:tc>
+        <w:tc>
+          <w:tcPr>
+            <w:tcW w:w="1325" w:type="dxa"/>
+          </w:tcPr>
+          <w:p>
+            <w:pPr>
+              <w:pStyle w:val="Standard"/>
+              <w:jc w:val="center"/>
+            </w:pPr>
+            <w:r>
+              <w:t>3 Dias</w:t>
+            </w:r>
+          </w:p>
+        </w:tc>
+        <w:tc>
+          <w:tcPr>
+            <w:tcW w:w="1031" w:type="dxa"/>
+          </w:tcPr>
+          <w:p>
+            <w:pPr>
+              <w:pStyle w:val="Standard"/>
+              <w:jc w:val="center"/>
+            </w:pPr>
+            <w:r>
+              <w:t>Delphi</w:t>
+            </w:r>
+          </w:p>
+        </w:tc>
+        <w:tc>
+          <w:tcPr>
+            <w:tcW w:w="1184" w:type="dxa"/>
+          </w:tcPr>
+          <w:p>
+            <w:pPr>
+              <w:pStyle w:val="Standard"/>
+              <w:jc w:val="center"/>
+            </w:pPr>
+            <w:r>
+              <w:t>Colocar Jason a ajudar</w:t>
+            </w:r>
+          </w:p>
+        </w:tc>
+      </w:tr>
+      <w:tr>
+        <w:tc>
+          <w:tcPr>
+            <w:tcW w:w="1910" w:type="dxa"/>
+          </w:tcPr>
+          <w:p>
+            <w:pPr>
+              <w:pStyle w:val="Standard"/>
+              <w:jc w:val="center"/>
+            </w:pPr>
+            <w:r>
+              <w:t>Desenvolvimento funcionalidade Carro Venda</w:t>
+            </w:r>
+          </w:p>
+        </w:tc>
+        <w:tc>
+          <w:tcPr>
+            <w:tcW w:w="1069" w:type="dxa"/>
+          </w:tcPr>
+          <w:p>
+            <w:pPr>
+              <w:pStyle w:val="Standard"/>
+              <w:jc w:val="center"/>
+            </w:pPr>
+            <w:r>
+              <w:t>Jason</w:t>
+            </w:r>
+          </w:p>
+        </w:tc>
+        <w:tc>
+          <w:tcPr>
+            <w:tcW w:w="1666" w:type="dxa"/>
+          </w:tcPr>
+          <w:p>
+            <w:pPr>
+              <w:pStyle w:val="Standard"/>
+              <w:jc w:val="center"/>
+            </w:pPr>
+            <w:r>
+              <w:t>4</w:t>
+            </w:r>
+          </w:p>
+        </w:tc>
+        <w:tc>
+          <w:tcPr>
+            <w:tcW w:w="1083" w:type="dxa"/>
+          </w:tcPr>
+          <w:p>
+            <w:pPr>
+              <w:pStyle w:val="Standard"/>
+              <w:jc w:val="center"/>
+            </w:pPr>
+            <w:r>
+              <w:t>4</w:t>
+            </w:r>
+          </w:p>
+        </w:tc>
+        <w:tc>
+          <w:tcPr>
+            <w:tcW w:w="1325" w:type="dxa"/>
+          </w:tcPr>
+          <w:p>
+            <w:pPr>
+              <w:pStyle w:val="Standard"/>
+              <w:jc w:val="center"/>
+            </w:pPr>
+            <w:r>
+              <w:t>1 Dia</w:t>
+            </w:r>
+          </w:p>
+        </w:tc>
+        <w:tc>
+          <w:tcPr>
+            <w:tcW w:w="1031" w:type="dxa"/>
+          </w:tcPr>
+          <w:p>
+            <w:pPr>
+              <w:pStyle w:val="Standard"/>
+              <w:jc w:val="center"/>
+            </w:pPr>
+            <w:r>
+              <w:t>Delphi</w:t>
+            </w:r>
+          </w:p>
+        </w:tc>
+        <w:tc>
+          <w:tcPr>
+            <w:tcW w:w="1184" w:type="dxa"/>
+          </w:tcPr>
+          <w:p>
+            <w:pPr>
+              <w:pStyle w:val="Standard"/>
+              <w:jc w:val="center"/>
+            </w:pPr>
+            <w:r>
+              <w:t>Colocar Miguel a ajudar</w:t>
+            </w:r>
+          </w:p>
+        </w:tc>
+      </w:tr>
+      <w:tr>
+        <w:tc>
+          <w:tcPr>
+            <w:tcW w:w="1910" w:type="dxa"/>
+          </w:tcPr>
+          <w:p>
+            <w:pPr>
+              <w:pStyle w:val="Standard"/>
+              <w:jc w:val="center"/>
+            </w:pPr>
+            <w:r>
+              <w:t>Desenvolvimento funcionalidade Carro Aluguer</w:t>
+            </w:r>
+          </w:p>
+        </w:tc>
+        <w:tc>
+          <w:tcPr>
+            <w:tcW w:w="1069" w:type="dxa"/>
+          </w:tcPr>
+          <w:p>
+            <w:pPr>
+              <w:pStyle w:val="Standard"/>
+              <w:jc w:val="center"/>
+            </w:pPr>
+            <w:r>
+              <w:t>Miguel</w:t>
+            </w:r>
+          </w:p>
+        </w:tc>
+        <w:tc>
+          <w:tcPr>
+            <w:tcW w:w="1666" w:type="dxa"/>
+          </w:tcPr>
+          <w:p>
+            <w:pPr>
+              <w:pStyle w:val="Standard"/>
+              <w:jc w:val="center"/>
+            </w:pPr>
+            <w:r>
+              <w:t>4</w:t>
+            </w:r>
+          </w:p>
+        </w:tc>
+        <w:tc>
+          <w:tcPr>
+            <w:tcW w:w="1083" w:type="dxa"/>
+          </w:tcPr>
+          <w:p>
+            <w:pPr>
+              <w:pStyle w:val="Standard"/>
+              <w:jc w:val="center"/>
+            </w:pPr>
+            <w:r>
+              <w:t>4</w:t>
+            </w:r>
+          </w:p>
+        </w:tc>
+        <w:tc>
+          <w:tcPr>
+            <w:tcW w:w="1325" w:type="dxa"/>
+          </w:tcPr>
+          <w:p>
+            <w:pPr>
+              <w:pStyle w:val="Standard"/>
+              <w:jc w:val="center"/>
+            </w:pPr>
+            <w:r>
+              <w:t>1 Dia</w:t>
+            </w:r>
+          </w:p>
+        </w:tc>
+        <w:tc>
+          <w:tcPr>
+            <w:tcW w:w="1031" w:type="dxa"/>
+          </w:tcPr>
+          <w:p>
+            <w:pPr>
+              <w:pStyle w:val="Standard"/>
+              <w:jc w:val="center"/>
+            </w:pPr>
+            <w:r>
+              <w:t>Delphi</w:t>
+            </w:r>
+          </w:p>
+        </w:tc>
+        <w:tc>
+          <w:tcPr>
+            <w:tcW w:w="1184" w:type="dxa"/>
+          </w:tcPr>
+          <w:p>
+            <w:pPr>
+              <w:pStyle w:val="Standard"/>
+              <w:jc w:val="center"/>
+            </w:pPr>
+            <w:r>
+              <w:t>Colocar Jason a ajudar</w:t>
+            </w:r>
+          </w:p>
+        </w:tc>
+      </w:tr>
+      <w:tr>
+        <w:tc>
+          <w:tcPr>
+            <w:tcW w:w="1910" w:type="dxa"/>
+          </w:tcPr>
+          <w:p>
+            <w:pPr>
+              <w:pStyle w:val="Standard"/>
+              <w:jc w:val="center"/>
+            </w:pPr>
+            <w:r>
+              <w:t>Desenvolvimento funcionalidade Venda</w:t>
+            </w:r>
+          </w:p>
+        </w:tc>
+        <w:tc>
+          <w:tcPr>
+            <w:tcW w:w="1069" w:type="dxa"/>
+          </w:tcPr>
+          <w:p>
+            <w:pPr>
+              <w:pStyle w:val="Standard"/>
+              <w:jc w:val="center"/>
+            </w:pPr>
+            <w:r>
+              <w:t>Jason</w:t>
+            </w:r>
+          </w:p>
+        </w:tc>
+        <w:tc>
+          <w:tcPr>
+            <w:tcW w:w="1666" w:type="dxa"/>
+          </w:tcPr>
+          <w:p>
+            <w:pPr>
+              <w:pStyle w:val="Standard"/>
+              <w:jc w:val="center"/>
+            </w:pPr>
+            <w:r>
+              <w:t>4</w:t>
+            </w:r>
+          </w:p>
+        </w:tc>
+        <w:tc>
+          <w:tcPr>
+            <w:tcW w:w="1083" w:type="dxa"/>
+          </w:tcPr>
+          <w:p>
+            <w:pPr>
+              <w:pStyle w:val="Standard"/>
+              <w:jc w:val="center"/>
+            </w:pPr>
+            <w:r>
+              <w:t>4</w:t>
+            </w:r>
+          </w:p>
+        </w:tc>
+        <w:tc>
+          <w:tcPr>
+            <w:tcW w:w="1325" w:type="dxa"/>
+          </w:tcPr>
+          <w:p>
+            <w:pPr>
+              <w:pStyle w:val="Standard"/>
+              <w:jc w:val="center"/>
+            </w:pPr>
+            <w:r>
+              <w:t>2 Dias</w:t>
+            </w:r>
+          </w:p>
+        </w:tc>
+        <w:tc>
+          <w:tcPr>
+            <w:tcW w:w="1031" w:type="dxa"/>
+          </w:tcPr>
+          <w:p>
+            <w:pPr>
+              <w:pStyle w:val="Standard"/>
+              <w:jc w:val="center"/>
+            </w:pPr>
+            <w:r>
+              <w:t>Delphi</w:t>
+            </w:r>
+          </w:p>
+        </w:tc>
+        <w:tc>
+          <w:tcPr>
+            <w:tcW w:w="1184" w:type="dxa"/>
+          </w:tcPr>
+          <w:p>
+            <w:pPr>
+              <w:pStyle w:val="Standard"/>
+              <w:jc w:val="center"/>
+            </w:pPr>
+            <w:r>
+              <w:t>Colocar Miguel a ajudar</w:t>
+            </w:r>
+          </w:p>
+        </w:tc>
+      </w:tr>
+      <w:tr>
+        <w:tc>
+          <w:tcPr>
+            <w:tcW w:w="1910" w:type="dxa"/>
+          </w:tcPr>
+          <w:p>
+            <w:pPr>
+              <w:pStyle w:val="Standard"/>
+              <w:jc w:val="center"/>
+            </w:pPr>
+            <w:r>
+              <w:t>Desenvolvimento da funcionalidade Aluguer</w:t>
+            </w:r>
+          </w:p>
+        </w:tc>
+        <w:tc>
+          <w:tcPr>
+            <w:tcW w:w="1069" w:type="dxa"/>
+          </w:tcPr>
+          <w:p>
+            <w:pPr>
+              <w:pStyle w:val="Standard"/>
+              <w:jc w:val="center"/>
+            </w:pPr>
+            <w:r>
+              <w:t>Miguel</w:t>
+            </w:r>
+          </w:p>
+        </w:tc>
+        <w:tc>
+          <w:tcPr>
+            <w:tcW w:w="1666" w:type="dxa"/>
+          </w:tcPr>
+          <w:p>
+            <w:pPr>
+              <w:pStyle w:val="Standard"/>
+              <w:jc w:val="center"/>
+            </w:pPr>
+            <w:r>
+              <w:t>4</w:t>
+            </w:r>
+          </w:p>
+        </w:tc>
+        <w:tc>
+          <w:tcPr>
+            <w:tcW w:w="1083" w:type="dxa"/>
+          </w:tcPr>
+          <w:p>
+            <w:pPr>
+              <w:pStyle w:val="Standard"/>
+              <w:jc w:val="center"/>
+            </w:pPr>
+            <w:r>
+              <w:t>4</w:t>
+            </w:r>
+          </w:p>
+        </w:tc>
+        <w:tc>
+          <w:tcPr>
+            <w:tcW w:w="1325" w:type="dxa"/>
+          </w:tcPr>
+          <w:p>
+            <w:pPr>
+              <w:pStyle w:val="Standard"/>
+              <w:jc w:val="center"/>
+            </w:pPr>
+            <w:r>
+              <w:t>2 Dias</w:t>
+            </w:r>
+          </w:p>
+        </w:tc>
+        <w:tc>
+          <w:tcPr>
+            <w:tcW w:w="1031" w:type="dxa"/>
+          </w:tcPr>
+          <w:p>
+            <w:pPr>
+              <w:pStyle w:val="Standard"/>
+              <w:jc w:val="center"/>
+            </w:pPr>
+            <w:r>
+              <w:t>Delphi</w:t>
+            </w:r>
+          </w:p>
+        </w:tc>
+        <w:tc>
+          <w:tcPr>
+            <w:tcW w:w="1184" w:type="dxa"/>
+          </w:tcPr>
+          <w:p>
+            <w:pPr>
+              <w:pStyle w:val="Standard"/>
+              <w:jc w:val="center"/>
+            </w:pPr>
+            <w:r>
+              <w:t>Colocar Jason a ajudar</w:t>
+            </w:r>
+          </w:p>
+        </w:tc>
+      </w:tr>
+    </w:tbl>
+    <w:p>
+      <w:pPr>
+        <w:pStyle w:val="Standard"/>
+        <w:ind w:left="360"/>
+      </w:pPr>
     </w:p>
     <w:p>
       <w:pPr>
@@ -1442,8 +3957,6 @@
             <w:r>
               <w:t>------------------------------------</w:t>
             </w:r>
-            <w:bookmarkStart w:id="0" w:name="_GoBack"/>
-            <w:bookmarkEnd w:id="0"/>
           </w:p>
         </w:tc>
       </w:tr>
@@ -1883,10 +4396,7 @@
               <w:jc w:val="center"/>
             </w:pPr>
             <w:r>
-              <w:t>------------------------------------</w:t>
-            </w:r>
-            <w:r>
-              <w:t>-</w:t>
+              <w:t>-------------------------------------</w:t>
             </w:r>
           </w:p>
         </w:tc>
@@ -1902,6 +4412,7 @@
               <w:jc w:val="center"/>
             </w:pPr>
             <w:r>
+              <w:lastRenderedPageBreak/>
               <w:t>Inserir Clientes</w:t>
             </w:r>
           </w:p>
@@ -2573,7 +5084,6 @@
               <w:pStyle w:val="Standard"/>
             </w:pPr>
             <w:r>
-              <w:lastRenderedPageBreak/>
               <w:t>Eliminar Carro de Venda</w:t>
             </w:r>
           </w:p>
@@ -3099,13 +5609,259 @@
           <w:bCs/>
         </w:rPr>
       </w:pPr>
+    </w:p>
+    <w:p>
+      <w:pPr>
+        <w:pStyle w:val="Standard"/>
+        <w:rPr>
+          <w:b/>
+          <w:bCs/>
+        </w:rPr>
+      </w:pPr>
+    </w:p>
+    <w:p>
+      <w:pPr>
+        <w:pStyle w:val="Standard"/>
+        <w:rPr>
+          <w:b/>
+          <w:bCs/>
+        </w:rPr>
+      </w:pPr>
+    </w:p>
+    <w:p>
+      <w:pPr>
+        <w:pStyle w:val="Standard"/>
+        <w:rPr>
+          <w:b/>
+          <w:bCs/>
+        </w:rPr>
+      </w:pPr>
+    </w:p>
+    <w:p>
+      <w:pPr>
+        <w:pStyle w:val="Standard"/>
+        <w:rPr>
+          <w:b/>
+          <w:bCs/>
+        </w:rPr>
+      </w:pPr>
+    </w:p>
+    <w:p>
+      <w:pPr>
+        <w:pStyle w:val="Standard"/>
+        <w:rPr>
+          <w:b/>
+          <w:bCs/>
+        </w:rPr>
+      </w:pPr>
+    </w:p>
+    <w:p>
+      <w:pPr>
+        <w:pStyle w:val="Standard"/>
+        <w:rPr>
+          <w:b/>
+          <w:bCs/>
+        </w:rPr>
+      </w:pPr>
+    </w:p>
+    <w:p>
+      <w:pPr>
+        <w:pStyle w:val="Standard"/>
+        <w:rPr>
+          <w:b/>
+          <w:bCs/>
+        </w:rPr>
+      </w:pPr>
+    </w:p>
+    <w:p>
+      <w:pPr>
+        <w:pStyle w:val="Standard"/>
+        <w:rPr>
+          <w:b/>
+          <w:bCs/>
+        </w:rPr>
+      </w:pPr>
+    </w:p>
+    <w:p>
+      <w:pPr>
+        <w:pStyle w:val="Standard"/>
+        <w:rPr>
+          <w:b/>
+          <w:bCs/>
+        </w:rPr>
+      </w:pPr>
+    </w:p>
+    <w:p>
+      <w:pPr>
+        <w:pStyle w:val="Standard"/>
+        <w:rPr>
+          <w:b/>
+          <w:bCs/>
+        </w:rPr>
+      </w:pPr>
+    </w:p>
+    <w:p>
+      <w:pPr>
+        <w:pStyle w:val="Standard"/>
+        <w:rPr>
+          <w:b/>
+          <w:bCs/>
+        </w:rPr>
+      </w:pPr>
+    </w:p>
+    <w:p>
+      <w:pPr>
+        <w:pStyle w:val="Standard"/>
+        <w:rPr>
+          <w:b/>
+          <w:bCs/>
+        </w:rPr>
+      </w:pPr>
+    </w:p>
+    <w:p>
+      <w:pPr>
+        <w:pStyle w:val="Standard"/>
+        <w:rPr>
+          <w:b/>
+          <w:bCs/>
+        </w:rPr>
+      </w:pPr>
+    </w:p>
+    <w:p>
+      <w:pPr>
+        <w:pStyle w:val="Standard"/>
+        <w:rPr>
+          <w:b/>
+          <w:bCs/>
+        </w:rPr>
+      </w:pPr>
+    </w:p>
+    <w:p>
+      <w:pPr>
+        <w:pStyle w:val="Standard"/>
+        <w:rPr>
+          <w:b/>
+          <w:bCs/>
+        </w:rPr>
+      </w:pPr>
+    </w:p>
+    <w:p>
+      <w:pPr>
+        <w:pStyle w:val="Standard"/>
+        <w:rPr>
+          <w:b/>
+          <w:bCs/>
+        </w:rPr>
+      </w:pPr>
+    </w:p>
+    <w:p>
+      <w:pPr>
+        <w:pStyle w:val="Standard"/>
+        <w:rPr>
+          <w:b/>
+          <w:bCs/>
+        </w:rPr>
+      </w:pPr>
+    </w:p>
+    <w:p>
+      <w:pPr>
+        <w:pStyle w:val="Standard"/>
+        <w:rPr>
+          <w:b/>
+          <w:bCs/>
+        </w:rPr>
+      </w:pPr>
+    </w:p>
+    <w:p>
+      <w:pPr>
+        <w:pStyle w:val="Standard"/>
+        <w:rPr>
+          <w:b/>
+          <w:bCs/>
+        </w:rPr>
+      </w:pPr>
+    </w:p>
+    <w:p>
+      <w:pPr>
+        <w:pStyle w:val="Standard"/>
+        <w:rPr>
+          <w:b/>
+          <w:bCs/>
+        </w:rPr>
+      </w:pPr>
+    </w:p>
+    <w:p>
+      <w:pPr>
+        <w:pStyle w:val="Standard"/>
+        <w:rPr>
+          <w:b/>
+          <w:bCs/>
+        </w:rPr>
+      </w:pPr>
+    </w:p>
+    <w:p>
+      <w:pPr>
+        <w:pStyle w:val="Standard"/>
+        <w:rPr>
+          <w:b/>
+          <w:bCs/>
+        </w:rPr>
+      </w:pPr>
+    </w:p>
+    <w:p>
+      <w:pPr>
+        <w:pStyle w:val="Standard"/>
+        <w:rPr>
+          <w:b/>
+          <w:bCs/>
+        </w:rPr>
+      </w:pPr>
+    </w:p>
+    <w:p>
+      <w:pPr>
+        <w:pStyle w:val="Standard"/>
+        <w:rPr>
+          <w:b/>
+          <w:bCs/>
+        </w:rPr>
+      </w:pPr>
+    </w:p>
+    <w:p>
+      <w:pPr>
+        <w:pStyle w:val="Standard"/>
+        <w:rPr>
+          <w:b/>
+          <w:bCs/>
+        </w:rPr>
+      </w:pPr>
+    </w:p>
+    <w:p>
+      <w:pPr>
+        <w:pStyle w:val="Standard"/>
+        <w:rPr>
+          <w:b/>
+          <w:bCs/>
+        </w:rPr>
+      </w:pPr>
+      <w:bookmarkStart w:id="0" w:name="_GoBack"/>
+      <w:bookmarkEnd w:id="0"/>
       <w:r>
         <w:rPr>
           <w:b/>
           <w:bCs/>
         </w:rPr>
+        <w:lastRenderedPageBreak/>
         <w:t>Anexo</w:t>
       </w:r>
+    </w:p>
+    <w:p>
+      <w:pPr>
+        <w:pStyle w:val="Standard"/>
+        <w:rPr>
+          <w:b/>
+          <w:bCs/>
+        </w:rPr>
+      </w:pPr>
     </w:p>
     <w:p>
       <w:pPr>
@@ -3116,9 +5872,9 @@
           <w:noProof/>
         </w:rPr>
         <w:drawing>
-          <wp:inline distT="0" distB="0" distL="0" distR="0" wp14:anchorId="60A053FD" wp14:editId="186F9AA6">
-            <wp:extent cx="5762625" cy="2573655"/>
-            <wp:effectExtent l="0" t="0" r="9525" b="0"/>
+          <wp:inline distT="0" distB="0" distL="0" distR="0" wp14:anchorId="60A053FD" wp14:editId="51306459">
+            <wp:extent cx="5505450" cy="2573655"/>
+            <wp:effectExtent l="0" t="0" r="0" b="0"/>
             <wp:docPr id="8" name="Imagem 8"/>
             <wp:cNvGraphicFramePr>
               <a:graphicFrameLocks xmlns:a="http://schemas.openxmlformats.org/drawingml/2006/main" noChangeAspect="1"/>
@@ -3139,7 +5895,7 @@
                   <pic:spPr>
                     <a:xfrm>
                       <a:off x="0" y="0"/>
-                      <a:ext cx="5762625" cy="2573655"/>
+                      <a:ext cx="5505450" cy="2573655"/>
                     </a:xfrm>
                     <a:prstGeom prst="rect">
                       <a:avLst/>
@@ -3161,8 +5917,8 @@
           <w:noProof/>
         </w:rPr>
         <w:drawing>
-          <wp:inline distT="0" distB="0" distL="0" distR="0" wp14:anchorId="0354C9E3" wp14:editId="0A662D40">
-            <wp:extent cx="6120130" cy="2543175"/>
+          <wp:inline distT="0" distB="0" distL="0" distR="0" wp14:anchorId="0354C9E3" wp14:editId="0FF0C13E">
+            <wp:extent cx="5848350" cy="2543175"/>
             <wp:effectExtent l="0" t="0" r="0" b="9525"/>
             <wp:docPr id="9" name="Imagem 9"/>
             <wp:cNvGraphicFramePr>
@@ -3184,7 +5940,7 @@
                   <pic:spPr>
                     <a:xfrm>
                       <a:off x="0" y="0"/>
-                      <a:ext cx="6120130" cy="2543175"/>
+                      <a:ext cx="5848350" cy="2543175"/>
                     </a:xfrm>
                     <a:prstGeom prst="rect">
                       <a:avLst/>
@@ -3205,11 +5961,10 @@
         <w:rPr>
           <w:noProof/>
         </w:rPr>
-        <w:lastRenderedPageBreak/>
         <w:drawing>
-          <wp:inline distT="0" distB="0" distL="0" distR="0" wp14:anchorId="6149ED6F" wp14:editId="70DA24CC">
-            <wp:extent cx="6120130" cy="2524125"/>
-            <wp:effectExtent l="0" t="0" r="0" b="9525"/>
+          <wp:inline distT="0" distB="0" distL="0" distR="0" wp14:anchorId="6149ED6F" wp14:editId="3A905655">
+            <wp:extent cx="5915025" cy="2524125"/>
+            <wp:effectExtent l="0" t="0" r="9525" b="9525"/>
             <wp:docPr id="10" name="Imagem 10"/>
             <wp:cNvGraphicFramePr>
               <a:graphicFrameLocks xmlns:a="http://schemas.openxmlformats.org/drawingml/2006/main" noChangeAspect="1"/>
@@ -3230,7 +5985,7 @@
                   <pic:spPr>
                     <a:xfrm>
                       <a:off x="0" y="0"/>
-                      <a:ext cx="6120130" cy="2524125"/>
+                      <a:ext cx="5915025" cy="2524125"/>
                     </a:xfrm>
                     <a:prstGeom prst="rect">
                       <a:avLst/>
@@ -3251,10 +6006,11 @@
         <w:rPr>
           <w:noProof/>
         </w:rPr>
+        <w:lastRenderedPageBreak/>
         <w:drawing>
-          <wp:inline distT="0" distB="0" distL="0" distR="0" wp14:anchorId="0467FCA7" wp14:editId="04A225D6">
-            <wp:extent cx="5381625" cy="2847340"/>
-            <wp:effectExtent l="0" t="0" r="9525" b="0"/>
+          <wp:inline distT="0" distB="0" distL="0" distR="0" wp14:anchorId="0467FCA7" wp14:editId="60F34588">
+            <wp:extent cx="5353050" cy="2847340"/>
+            <wp:effectExtent l="0" t="0" r="0" b="0"/>
             <wp:docPr id="11" name="Imagem 11"/>
             <wp:cNvGraphicFramePr>
               <a:graphicFrameLocks xmlns:a="http://schemas.openxmlformats.org/drawingml/2006/main" noChangeAspect="1"/>
@@ -3275,7 +6031,7 @@
                   <pic:spPr>
                     <a:xfrm>
                       <a:off x="0" y="0"/>
-                      <a:ext cx="5381625" cy="2847340"/>
+                      <a:ext cx="5353050" cy="2847340"/>
                     </a:xfrm>
                     <a:prstGeom prst="rect">
                       <a:avLst/>
@@ -3297,9 +6053,9 @@
           <w:noProof/>
         </w:rPr>
         <w:drawing>
-          <wp:inline distT="0" distB="0" distL="0" distR="0" wp14:anchorId="7D307300" wp14:editId="055F1588">
-            <wp:extent cx="5429250" cy="444500"/>
-            <wp:effectExtent l="0" t="0" r="0" b="0"/>
+          <wp:inline distT="0" distB="0" distL="0" distR="0" wp14:anchorId="7D307300" wp14:editId="560A25E6">
+            <wp:extent cx="5400675" cy="444500"/>
+            <wp:effectExtent l="0" t="0" r="9525" b="0"/>
             <wp:docPr id="12" name="Imagem 12"/>
             <wp:cNvGraphicFramePr>
               <a:graphicFrameLocks xmlns:a="http://schemas.openxmlformats.org/drawingml/2006/main" noChangeAspect="1"/>
@@ -3320,7 +6076,7 @@
                   <pic:spPr>
                     <a:xfrm>
                       <a:off x="0" y="0"/>
-                      <a:ext cx="5429250" cy="444500"/>
+                      <a:ext cx="5400675" cy="444500"/>
                     </a:xfrm>
                     <a:prstGeom prst="rect">
                       <a:avLst/>
@@ -3337,6 +6093,46 @@
       <w:pPr>
         <w:pStyle w:val="Standard"/>
       </w:pPr>
+      <w:r>
+        <w:rPr>
+          <w:noProof/>
+        </w:rPr>
+        <w:drawing>
+          <wp:inline distT="0" distB="0" distL="0" distR="0" wp14:anchorId="2818FCBE" wp14:editId="751DF661">
+            <wp:extent cx="5343525" cy="1280795"/>
+            <wp:effectExtent l="0" t="0" r="9525" b="0"/>
+            <wp:docPr id="2" name="Imagem 2"/>
+            <wp:cNvGraphicFramePr>
+              <a:graphicFrameLocks xmlns:a="http://schemas.openxmlformats.org/drawingml/2006/main" noChangeAspect="1"/>
+            </wp:cNvGraphicFramePr>
+            <a:graphic xmlns:a="http://schemas.openxmlformats.org/drawingml/2006/main">
+              <a:graphicData uri="http://schemas.openxmlformats.org/drawingml/2006/picture">
+                <pic:pic xmlns:pic="http://schemas.openxmlformats.org/drawingml/2006/picture">
+                  <pic:nvPicPr>
+                    <pic:cNvPr id="1" name=""/>
+                    <pic:cNvPicPr/>
+                  </pic:nvPicPr>
+                  <pic:blipFill>
+                    <a:blip r:embed="rId18"/>
+                    <a:stretch>
+                      <a:fillRect/>
+                    </a:stretch>
+                  </pic:blipFill>
+                  <pic:spPr>
+                    <a:xfrm>
+                      <a:off x="0" y="0"/>
+                      <a:ext cx="5343525" cy="1280795"/>
+                    </a:xfrm>
+                    <a:prstGeom prst="rect">
+                      <a:avLst/>
+                    </a:prstGeom>
+                  </pic:spPr>
+                </pic:pic>
+              </a:graphicData>
+            </a:graphic>
+          </wp:inline>
+        </w:drawing>
+      </w:r>
     </w:p>
     <w:p>
       <w:pPr>
@@ -3499,8 +6295,100 @@
       </w:pPr>
     </w:lvl>
   </w:abstractNum>
+  <w:abstractNum w:abstractNumId="1" w15:restartNumberingAfterBreak="0">
+    <w:nsid w:val="4EC63F37"/>
+    <w:multiLevelType w:val="hybridMultilevel"/>
+    <w:tmpl w:val="538449C6"/>
+    <w:lvl w:ilvl="0" w:tplc="86668E72">
+      <w:start w:val="1"/>
+      <w:numFmt w:val="decimal"/>
+      <w:lvlText w:val="%1-"/>
+      <w:lvlJc w:val="left"/>
+      <w:pPr>
+        <w:ind w:left="720" w:hanging="360"/>
+      </w:pPr>
+      <w:rPr>
+        <w:rFonts w:hint="default"/>
+      </w:rPr>
+    </w:lvl>
+    <w:lvl w:ilvl="1" w:tplc="08160019" w:tentative="1">
+      <w:start w:val="1"/>
+      <w:numFmt w:val="lowerLetter"/>
+      <w:lvlText w:val="%2."/>
+      <w:lvlJc w:val="left"/>
+      <w:pPr>
+        <w:ind w:left="1440" w:hanging="360"/>
+      </w:pPr>
+    </w:lvl>
+    <w:lvl w:ilvl="2" w:tplc="0816001B" w:tentative="1">
+      <w:start w:val="1"/>
+      <w:numFmt w:val="lowerRoman"/>
+      <w:lvlText w:val="%3."/>
+      <w:lvlJc w:val="right"/>
+      <w:pPr>
+        <w:ind w:left="2160" w:hanging="180"/>
+      </w:pPr>
+    </w:lvl>
+    <w:lvl w:ilvl="3" w:tplc="0816000F" w:tentative="1">
+      <w:start w:val="1"/>
+      <w:numFmt w:val="decimal"/>
+      <w:lvlText w:val="%4."/>
+      <w:lvlJc w:val="left"/>
+      <w:pPr>
+        <w:ind w:left="2880" w:hanging="360"/>
+      </w:pPr>
+    </w:lvl>
+    <w:lvl w:ilvl="4" w:tplc="08160019" w:tentative="1">
+      <w:start w:val="1"/>
+      <w:numFmt w:val="lowerLetter"/>
+      <w:lvlText w:val="%5."/>
+      <w:lvlJc w:val="left"/>
+      <w:pPr>
+        <w:ind w:left="3600" w:hanging="360"/>
+      </w:pPr>
+    </w:lvl>
+    <w:lvl w:ilvl="5" w:tplc="0816001B" w:tentative="1">
+      <w:start w:val="1"/>
+      <w:numFmt w:val="lowerRoman"/>
+      <w:lvlText w:val="%6."/>
+      <w:lvlJc w:val="right"/>
+      <w:pPr>
+        <w:ind w:left="4320" w:hanging="180"/>
+      </w:pPr>
+    </w:lvl>
+    <w:lvl w:ilvl="6" w:tplc="0816000F" w:tentative="1">
+      <w:start w:val="1"/>
+      <w:numFmt w:val="decimal"/>
+      <w:lvlText w:val="%7."/>
+      <w:lvlJc w:val="left"/>
+      <w:pPr>
+        <w:ind w:left="5040" w:hanging="360"/>
+      </w:pPr>
+    </w:lvl>
+    <w:lvl w:ilvl="7" w:tplc="08160019" w:tentative="1">
+      <w:start w:val="1"/>
+      <w:numFmt w:val="lowerLetter"/>
+      <w:lvlText w:val="%8."/>
+      <w:lvlJc w:val="left"/>
+      <w:pPr>
+        <w:ind w:left="5760" w:hanging="360"/>
+      </w:pPr>
+    </w:lvl>
+    <w:lvl w:ilvl="8" w:tplc="0816001B" w:tentative="1">
+      <w:start w:val="1"/>
+      <w:numFmt w:val="lowerRoman"/>
+      <w:lvlText w:val="%9."/>
+      <w:lvlJc w:val="right"/>
+      <w:pPr>
+        <w:ind w:left="6480" w:hanging="180"/>
+      </w:pPr>
+    </w:lvl>
+  </w:abstractNum>
   <w:num w:numId="1">
     <w:abstractNumId w:val="0"/>
+  </w:num>
+  <w:num w:numId="2">
+    <w:abstractNumId w:val="1"/>
   </w:num>
 </w:numbering>
 </file>

</xml_diff>

<commit_message>
Relatorio de Planeamento Concluido Versao Final
Versão pronta para envio
</commit_message>
<xml_diff>
--- a/Documentos/IPL_PSI_MDS_Relatório de Planeamento.docx
+++ b/Documentos/IPL_PSI_MDS_Relatório de Planeamento.docx
@@ -261,7 +261,21 @@
         <w:pStyle w:val="Standard"/>
       </w:pPr>
       <w:r>
-        <w:t>Jason Vieira Mendes.</w:t>
+        <w:t>Jason Vieira Mendes</w:t>
+      </w:r>
+      <w:r>
+        <w:t xml:space="preserve"> </w:t>
+      </w:r>
+      <w:r>
+        <w:rPr>
+          <w:bCs/>
+          <w:szCs w:val="32"/>
+          <w:lang w:eastAsia="ar-SA"/>
+        </w:rPr>
+        <w:t>2180601</w:t>
+      </w:r>
+      <w:r>
+        <w:t>.</w:t>
       </w:r>
     </w:p>
     <w:p>
@@ -380,13 +394,17 @@
       <w:r>
         <w:t xml:space="preserve"> terá de obrigatoriamente de existir clientes, no fim de um carro estar na oficina poderá associar se serviços e todas as peças que o </w:t>
       </w:r>
-      <w:proofErr w:type="gramStart"/>
       <w:r>
-        <w:t>veiculo</w:t>
+        <w:t>veículo</w:t>
       </w:r>
-      <w:proofErr w:type="gramEnd"/>
       <w:r>
-        <w:t xml:space="preserve"> necessitou, caso haja algum erro também poderá alterar ou ate mesmo eliminar os dados. No formulário Carros para venda cria</w:t>
+        <w:t xml:space="preserve"> necessitou, caso haja algum erro também poderá alterar ou </w:t>
+      </w:r>
+      <w:r>
+        <w:t>até</w:t>
+      </w:r>
+      <w:r>
+        <w:t xml:space="preserve"> mesmo eliminar os dados. No formulário Carros para venda cria</w:t>
       </w:r>
       <w:r>
         <w:t>-</w:t>
@@ -401,16 +419,27 @@
         <w:t xml:space="preserve"> a um cliente, quando o cliente entregar o carro, o mesmo volta para a lista de aluguer. Para finalizar o formulário </w:t>
       </w:r>
       <w:r>
-        <w:t xml:space="preserve">Recibos/Fatura serve para selecionar mos o cliente e verificar todos os movimentos efetuados na empresa RealStand e emitir a sua devida fatura, tem a opção de emitir fatura com ou sem </w:t>
+        <w:t xml:space="preserve">Recibos/Fatura serve para </w:t>
       </w:r>
       <w:proofErr w:type="gramStart"/>
       <w:r>
-        <w:t>Nif(</w:t>
+        <w:t>selecionar mos</w:t>
       </w:r>
       <w:proofErr w:type="gramEnd"/>
       <w:r>
+        <w:t xml:space="preserve"> o cliente e verificar todos os movimentos efetuados na empresa RealStand e emitir a sua devida fatura, tem a opção de emitir fatura com ou sem </w:t>
+      </w:r>
+      <w:r>
+        <w:t>Nif (</w:t>
+      </w:r>
+      <w:r>
         <w:t>numero de contribuinte).</w:t>
       </w:r>
+    </w:p>
+    <w:p>
+      <w:pPr>
+        <w:pStyle w:val="Standard"/>
+      </w:pPr>
     </w:p>
     <w:p>
       <w:pPr>
@@ -5843,8 +5872,6 @@
           <w:bCs/>
         </w:rPr>
       </w:pPr>
-      <w:bookmarkStart w:id="0" w:name="_GoBack"/>
-      <w:bookmarkEnd w:id="0"/>
       <w:r>
         <w:rPr>
           <w:b/>
@@ -5853,6 +5880,41 @@
         <w:lastRenderedPageBreak/>
         <w:t>Anexo</w:t>
       </w:r>
+    </w:p>
+    <w:p>
+      <w:pPr>
+        <w:pStyle w:val="Standard"/>
+        <w:rPr>
+          <w:b/>
+          <w:bCs/>
+        </w:rPr>
+      </w:pPr>
+    </w:p>
+    <w:p>
+      <w:pPr>
+        <w:pStyle w:val="Standard"/>
+        <w:rPr>
+          <w:b/>
+          <w:bCs/>
+        </w:rPr>
+      </w:pPr>
+      <w:r>
+        <w:rPr>
+          <w:b/>
+          <w:bCs/>
+        </w:rPr>
+        <w:t xml:space="preserve">Link GitHub - </w:t>
+      </w:r>
+      <w:hyperlink r:id="rId13" w:history="1">
+        <w:r>
+          <w:rPr>
+            <w:rStyle w:val="Hiperligao"/>
+          </w:rPr>
+          <w:t>https://github.com/migasribeiro99/IPL_MDS_Fase1_PL1-2180662-2180601</w:t>
+        </w:r>
+      </w:hyperlink>
+      <w:bookmarkStart w:id="0" w:name="_GoBack"/>
+      <w:bookmarkEnd w:id="0"/>
     </w:p>
     <w:p>
       <w:pPr>
@@ -5887,7 +5949,7 @@
                     <pic:cNvPicPr/>
                   </pic:nvPicPr>
                   <pic:blipFill>
-                    <a:blip r:embed="rId13"/>
+                    <a:blip r:embed="rId14"/>
                     <a:stretch>
                       <a:fillRect/>
                     </a:stretch>
@@ -5932,7 +5994,7 @@
                     <pic:cNvPicPr/>
                   </pic:nvPicPr>
                   <pic:blipFill>
-                    <a:blip r:embed="rId14"/>
+                    <a:blip r:embed="rId15"/>
                     <a:stretch>
                       <a:fillRect/>
                     </a:stretch>
@@ -5977,7 +6039,7 @@
                     <pic:cNvPicPr/>
                   </pic:nvPicPr>
                   <pic:blipFill>
-                    <a:blip r:embed="rId15"/>
+                    <a:blip r:embed="rId16"/>
                     <a:stretch>
                       <a:fillRect/>
                     </a:stretch>
@@ -6023,7 +6085,7 @@
                     <pic:cNvPicPr/>
                   </pic:nvPicPr>
                   <pic:blipFill>
-                    <a:blip r:embed="rId16"/>
+                    <a:blip r:embed="rId17"/>
                     <a:stretch>
                       <a:fillRect/>
                     </a:stretch>
@@ -6068,7 +6130,7 @@
                     <pic:cNvPicPr/>
                   </pic:nvPicPr>
                   <pic:blipFill>
-                    <a:blip r:embed="rId17"/>
+                    <a:blip r:embed="rId18"/>
                     <a:stretch>
                       <a:fillRect/>
                     </a:stretch>
@@ -6113,7 +6175,7 @@
                     <pic:cNvPicPr/>
                   </pic:nvPicPr>
                   <pic:blipFill>
-                    <a:blip r:embed="rId18"/>
+                    <a:blip r:embed="rId19"/>
                     <a:stretch>
                       <a:fillRect/>
                     </a:stretch>
@@ -6924,6 +6986,18 @@
       </w:tblBorders>
     </w:tblPr>
   </w:style>
+  <w:style w:type="character" w:styleId="Hiperligao">
+    <w:name w:val="Hyperlink"/>
+    <w:basedOn w:val="Tipodeletrapredefinidodopargrafo"/>
+    <w:uiPriority w:val="99"/>
+    <w:semiHidden/>
+    <w:unhideWhenUsed/>
+    <w:rsid w:val="00C86D5D"/>
+    <w:rPr>
+      <w:color w:val="0000FF"/>
+      <w:u w:val="single"/>
+    </w:rPr>
+  </w:style>
 </w:styles>
 </file>
 

</xml_diff>

<commit_message>
Primeira entrega concluida e submetida
</commit_message>
<xml_diff>
--- a/Documentos/IPL_PSI_MDS_Relatório de Planeamento.docx
+++ b/Documentos/IPL_PSI_MDS_Relatório de Planeamento.docx
@@ -465,15 +465,263 @@
           <w:bCs/>
         </w:rPr>
       </w:pPr>
-    </w:p>
-    <w:p>
-      <w:pPr>
-        <w:pStyle w:val="Standard"/>
+      <w:r>
+        <w:rPr>
+          <w:b/>
+          <w:bCs/>
+        </w:rPr>
+        <w:t>Recursos</w:t>
+      </w:r>
+    </w:p>
+    <w:p>
+      <w:pPr>
+        <w:pStyle w:val="Standard"/>
+        <w:rPr>
+          <w:b/>
+          <w:bCs/>
+        </w:rPr>
       </w:pPr>
       <w:r>
         <w:rPr>
           <w:noProof/>
         </w:rPr>
+        <w:drawing>
+          <wp:inline distT="0" distB="0" distL="0" distR="0" wp14:anchorId="281EAF87" wp14:editId="0B64EDFD">
+            <wp:extent cx="6120130" cy="540385"/>
+            <wp:effectExtent l="0" t="0" r="0" b="0"/>
+            <wp:docPr id="13" name="Imagem 13"/>
+            <wp:cNvGraphicFramePr>
+              <a:graphicFrameLocks xmlns:a="http://schemas.openxmlformats.org/drawingml/2006/main" noChangeAspect="1"/>
+            </wp:cNvGraphicFramePr>
+            <a:graphic xmlns:a="http://schemas.openxmlformats.org/drawingml/2006/main">
+              <a:graphicData uri="http://schemas.openxmlformats.org/drawingml/2006/picture">
+                <pic:pic xmlns:pic="http://schemas.openxmlformats.org/drawingml/2006/picture">
+                  <pic:nvPicPr>
+                    <pic:cNvPr id="1" name=""/>
+                    <pic:cNvPicPr/>
+                  </pic:nvPicPr>
+                  <pic:blipFill>
+                    <a:blip r:embed="rId8"/>
+                    <a:stretch>
+                      <a:fillRect/>
+                    </a:stretch>
+                  </pic:blipFill>
+                  <pic:spPr>
+                    <a:xfrm>
+                      <a:off x="0" y="0"/>
+                      <a:ext cx="6120130" cy="540385"/>
+                    </a:xfrm>
+                    <a:prstGeom prst="rect">
+                      <a:avLst/>
+                    </a:prstGeom>
+                  </pic:spPr>
+                </pic:pic>
+              </a:graphicData>
+            </a:graphic>
+          </wp:inline>
+        </w:drawing>
+      </w:r>
+    </w:p>
+    <w:p>
+      <w:pPr>
+        <w:pStyle w:val="Standard"/>
+        <w:rPr>
+          <w:b/>
+          <w:bCs/>
+        </w:rPr>
+      </w:pPr>
+    </w:p>
+    <w:p>
+      <w:pPr>
+        <w:pStyle w:val="Standard"/>
+        <w:rPr>
+          <w:b/>
+          <w:bCs/>
+        </w:rPr>
+      </w:pPr>
+      <w:r>
+        <w:rPr>
+          <w:b/>
+          <w:bCs/>
+        </w:rPr>
+        <w:t>Horas de Trabalho</w:t>
+      </w:r>
+    </w:p>
+    <w:p>
+      <w:pPr>
+        <w:pStyle w:val="Standard"/>
+        <w:rPr>
+          <w:b/>
+          <w:bCs/>
+        </w:rPr>
+      </w:pPr>
+      <w:r>
+        <w:rPr>
+          <w:noProof/>
+        </w:rPr>
+        <w:drawing>
+          <wp:inline distT="0" distB="0" distL="0" distR="0" wp14:anchorId="7DE3EB64" wp14:editId="2BCA4906">
+            <wp:extent cx="2466975" cy="838200"/>
+            <wp:effectExtent l="0" t="0" r="9525" b="0"/>
+            <wp:docPr id="15" name="Imagem 15"/>
+            <wp:cNvGraphicFramePr>
+              <a:graphicFrameLocks xmlns:a="http://schemas.openxmlformats.org/drawingml/2006/main" noChangeAspect="1"/>
+            </wp:cNvGraphicFramePr>
+            <a:graphic xmlns:a="http://schemas.openxmlformats.org/drawingml/2006/main">
+              <a:graphicData uri="http://schemas.openxmlformats.org/drawingml/2006/picture">
+                <pic:pic xmlns:pic="http://schemas.openxmlformats.org/drawingml/2006/picture">
+                  <pic:nvPicPr>
+                    <pic:cNvPr id="1" name=""/>
+                    <pic:cNvPicPr/>
+                  </pic:nvPicPr>
+                  <pic:blipFill>
+                    <a:blip r:embed="rId9"/>
+                    <a:stretch>
+                      <a:fillRect/>
+                    </a:stretch>
+                  </pic:blipFill>
+                  <pic:spPr>
+                    <a:xfrm>
+                      <a:off x="0" y="0"/>
+                      <a:ext cx="2466975" cy="838200"/>
+                    </a:xfrm>
+                    <a:prstGeom prst="rect">
+                      <a:avLst/>
+                    </a:prstGeom>
+                  </pic:spPr>
+                </pic:pic>
+              </a:graphicData>
+            </a:graphic>
+          </wp:inline>
+        </w:drawing>
+      </w:r>
+    </w:p>
+    <w:p>
+      <w:pPr>
+        <w:pStyle w:val="Standard"/>
+        <w:rPr>
+          <w:b/>
+          <w:bCs/>
+        </w:rPr>
+      </w:pPr>
+    </w:p>
+    <w:p>
+      <w:pPr>
+        <w:pStyle w:val="Standard"/>
+        <w:rPr>
+          <w:b/>
+          <w:bCs/>
+        </w:rPr>
+      </w:pPr>
+    </w:p>
+    <w:p>
+      <w:pPr>
+        <w:pStyle w:val="Standard"/>
+        <w:rPr>
+          <w:b/>
+          <w:bCs/>
+        </w:rPr>
+      </w:pPr>
+    </w:p>
+    <w:p>
+      <w:pPr>
+        <w:pStyle w:val="Standard"/>
+        <w:rPr>
+          <w:b/>
+          <w:bCs/>
+        </w:rPr>
+      </w:pPr>
+    </w:p>
+    <w:p>
+      <w:pPr>
+        <w:pStyle w:val="Standard"/>
+        <w:rPr>
+          <w:b/>
+          <w:bCs/>
+        </w:rPr>
+      </w:pPr>
+    </w:p>
+    <w:p>
+      <w:pPr>
+        <w:pStyle w:val="Standard"/>
+        <w:rPr>
+          <w:b/>
+          <w:bCs/>
+        </w:rPr>
+      </w:pPr>
+    </w:p>
+    <w:p>
+      <w:pPr>
+        <w:pStyle w:val="Standard"/>
+        <w:rPr>
+          <w:b/>
+          <w:bCs/>
+        </w:rPr>
+      </w:pPr>
+    </w:p>
+    <w:p>
+      <w:pPr>
+        <w:pStyle w:val="Standard"/>
+        <w:rPr>
+          <w:b/>
+          <w:bCs/>
+        </w:rPr>
+      </w:pPr>
+    </w:p>
+    <w:p>
+      <w:pPr>
+        <w:pStyle w:val="Standard"/>
+        <w:rPr>
+          <w:b/>
+          <w:bCs/>
+        </w:rPr>
+      </w:pPr>
+    </w:p>
+    <w:p>
+      <w:pPr>
+        <w:pStyle w:val="Standard"/>
+        <w:rPr>
+          <w:b/>
+          <w:bCs/>
+        </w:rPr>
+      </w:pPr>
+    </w:p>
+    <w:p>
+      <w:pPr>
+        <w:pStyle w:val="Standard"/>
+        <w:rPr>
+          <w:b/>
+          <w:bCs/>
+        </w:rPr>
+      </w:pPr>
+    </w:p>
+    <w:p>
+      <w:pPr>
+        <w:pStyle w:val="Standard"/>
+        <w:rPr>
+          <w:b/>
+          <w:bCs/>
+        </w:rPr>
+      </w:pPr>
+      <w:r>
+        <w:rPr>
+          <w:b/>
+          <w:bCs/>
+        </w:rPr>
+        <w:t>WBS:</w:t>
+      </w:r>
+      <w:bookmarkStart w:id="0" w:name="_GoBack"/>
+      <w:bookmarkEnd w:id="0"/>
+    </w:p>
+    <w:p>
+      <w:pPr>
+        <w:pStyle w:val="Standard"/>
+      </w:pPr>
+      <w:r>
+        <w:rPr>
+          <w:noProof/>
+        </w:rPr>
+        <w:lastRenderedPageBreak/>
         <w:drawing>
           <wp:inline distT="0" distB="0" distL="0" distR="0" wp14:anchorId="044A5A49" wp14:editId="7FE636C7">
             <wp:extent cx="6120130" cy="3009900"/>
@@ -490,7 +738,7 @@
                     <pic:cNvPicPr/>
                   </pic:nvPicPr>
                   <pic:blipFill>
-                    <a:blip r:embed="rId8"/>
+                    <a:blip r:embed="rId10"/>
                     <a:stretch>
                       <a:fillRect/>
                     </a:stretch>
@@ -514,7 +762,6 @@
         <w:rPr>
           <w:noProof/>
         </w:rPr>
-        <w:lastRenderedPageBreak/>
         <w:drawing>
           <wp:inline distT="0" distB="0" distL="0" distR="0" wp14:anchorId="575D68E6" wp14:editId="246CC29B">
             <wp:extent cx="6120130" cy="3090545"/>
@@ -531,7 +778,7 @@
                     <pic:cNvPicPr/>
                   </pic:nvPicPr>
                   <pic:blipFill>
-                    <a:blip r:embed="rId9"/>
+                    <a:blip r:embed="rId11"/>
                     <a:stretch>
                       <a:fillRect/>
                     </a:stretch>
@@ -576,7 +823,7 @@
                     <pic:cNvPicPr/>
                   </pic:nvPicPr>
                   <pic:blipFill>
-                    <a:blip r:embed="rId10"/>
+                    <a:blip r:embed="rId12"/>
                     <a:stretch>
                       <a:fillRect/>
                     </a:stretch>
@@ -605,6 +852,7 @@
         <w:rPr>
           <w:noProof/>
         </w:rPr>
+        <w:lastRenderedPageBreak/>
         <w:drawing>
           <wp:inline distT="0" distB="0" distL="0" distR="0" wp14:anchorId="254751B0" wp14:editId="0981F46E">
             <wp:extent cx="6120130" cy="2985770"/>
@@ -621,7 +869,7 @@
                     <pic:cNvPicPr/>
                   </pic:nvPicPr>
                   <pic:blipFill>
-                    <a:blip r:embed="rId11"/>
+                    <a:blip r:embed="rId13"/>
                     <a:stretch>
                       <a:fillRect/>
                     </a:stretch>
@@ -650,7 +898,6 @@
         <w:rPr>
           <w:noProof/>
         </w:rPr>
-        <w:lastRenderedPageBreak/>
         <w:drawing>
           <wp:inline distT="0" distB="0" distL="0" distR="0" wp14:anchorId="310D7508" wp14:editId="22EECD7B">
             <wp:extent cx="6120130" cy="692150"/>
@@ -667,7 +914,7 @@
                     <pic:cNvPicPr/>
                   </pic:nvPicPr>
                   <pic:blipFill>
-                    <a:blip r:embed="rId12"/>
+                    <a:blip r:embed="rId14"/>
                     <a:stretch>
                       <a:fillRect/>
                     </a:stretch>
@@ -1881,7 +2128,11 @@
               <w:jc w:val="center"/>
             </w:pPr>
             <w:r>
-              <w:t>Relatório Final de Gestão de Projeto</w:t>
+              <w:t xml:space="preserve">Relatório Final </w:t>
+            </w:r>
+            <w:r>
+              <w:lastRenderedPageBreak/>
+              <w:t>de Gestão de Projeto</w:t>
             </w:r>
           </w:p>
         </w:tc>
@@ -1895,6 +2146,7 @@
               <w:jc w:val="center"/>
             </w:pPr>
             <w:r>
+              <w:lastRenderedPageBreak/>
               <w:t>Jason</w:t>
             </w:r>
           </w:p>
@@ -1965,7 +2217,11 @@
               <w:jc w:val="center"/>
             </w:pPr>
             <w:r>
-              <w:t>Colocar Miguel a Ajudar</w:t>
+              <w:t xml:space="preserve">Colocar </w:t>
+            </w:r>
+            <w:r>
+              <w:lastRenderedPageBreak/>
+              <w:t>Miguel a Ajudar</w:t>
             </w:r>
           </w:p>
         </w:tc>
@@ -1981,6 +2237,7 @@
               <w:jc w:val="center"/>
             </w:pPr>
             <w:r>
+              <w:lastRenderedPageBreak/>
               <w:t>Formulário Menu Principal</w:t>
             </w:r>
           </w:p>
@@ -2504,7 +2761,6 @@
               <w:jc w:val="center"/>
             </w:pPr>
             <w:r>
-              <w:lastRenderedPageBreak/>
               <w:t>Criação Base de Dados</w:t>
             </w:r>
           </w:p>
@@ -2525,7 +2781,6 @@
               <w:jc w:val="center"/>
             </w:pPr>
             <w:r>
-              <w:lastRenderedPageBreak/>
               <w:t>Miguel</w:t>
             </w:r>
           </w:p>
@@ -2546,7 +2801,6 @@
               <w:jc w:val="center"/>
             </w:pPr>
             <w:r>
-              <w:lastRenderedPageBreak/>
               <w:t>5</w:t>
             </w:r>
           </w:p>
@@ -2567,7 +2821,6 @@
               <w:jc w:val="center"/>
             </w:pPr>
             <w:r>
-              <w:lastRenderedPageBreak/>
               <w:t>5</w:t>
             </w:r>
           </w:p>
@@ -2588,7 +2841,6 @@
               <w:jc w:val="center"/>
             </w:pPr>
             <w:r>
-              <w:lastRenderedPageBreak/>
               <w:t>1 Dia</w:t>
             </w:r>
           </w:p>
@@ -2609,7 +2861,6 @@
               <w:jc w:val="center"/>
             </w:pPr>
             <w:r>
-              <w:lastRenderedPageBreak/>
               <w:t>Delphi</w:t>
             </w:r>
           </w:p>
@@ -2630,7 +2881,6 @@
               <w:jc w:val="center"/>
             </w:pPr>
             <w:r>
-              <w:lastRenderedPageBreak/>
               <w:t>Colocar Jason ajudar</w:t>
             </w:r>
           </w:p>
@@ -2647,7 +2897,6 @@
               <w:jc w:val="center"/>
             </w:pPr>
             <w:r>
-              <w:lastRenderedPageBreak/>
               <w:t>Desenvolvimento funcionalidade Cliente</w:t>
             </w:r>
           </w:p>
@@ -3683,6 +3932,7 @@
               <w:rPr>
                 <w:b/>
               </w:rPr>
+              <w:lastRenderedPageBreak/>
               <w:t>Relatório Planeamento</w:t>
             </w:r>
           </w:p>
@@ -4441,7 +4691,6 @@
               <w:jc w:val="center"/>
             </w:pPr>
             <w:r>
-              <w:lastRenderedPageBreak/>
               <w:t>Inserir Clientes</w:t>
             </w:r>
           </w:p>
@@ -5627,168 +5876,6 @@
         <w:ind w:left="360"/>
         <w:rPr>
           <w:b/>
-        </w:rPr>
-      </w:pPr>
-    </w:p>
-    <w:p>
-      <w:pPr>
-        <w:pStyle w:val="Standard"/>
-        <w:rPr>
-          <w:b/>
-          <w:bCs/>
-        </w:rPr>
-      </w:pPr>
-    </w:p>
-    <w:p>
-      <w:pPr>
-        <w:pStyle w:val="Standard"/>
-        <w:rPr>
-          <w:b/>
-          <w:bCs/>
-        </w:rPr>
-      </w:pPr>
-    </w:p>
-    <w:p>
-      <w:pPr>
-        <w:pStyle w:val="Standard"/>
-        <w:rPr>
-          <w:b/>
-          <w:bCs/>
-        </w:rPr>
-      </w:pPr>
-    </w:p>
-    <w:p>
-      <w:pPr>
-        <w:pStyle w:val="Standard"/>
-        <w:rPr>
-          <w:b/>
-          <w:bCs/>
-        </w:rPr>
-      </w:pPr>
-    </w:p>
-    <w:p>
-      <w:pPr>
-        <w:pStyle w:val="Standard"/>
-        <w:rPr>
-          <w:b/>
-          <w:bCs/>
-        </w:rPr>
-      </w:pPr>
-    </w:p>
-    <w:p>
-      <w:pPr>
-        <w:pStyle w:val="Standard"/>
-        <w:rPr>
-          <w:b/>
-          <w:bCs/>
-        </w:rPr>
-      </w:pPr>
-    </w:p>
-    <w:p>
-      <w:pPr>
-        <w:pStyle w:val="Standard"/>
-        <w:rPr>
-          <w:b/>
-          <w:bCs/>
-        </w:rPr>
-      </w:pPr>
-    </w:p>
-    <w:p>
-      <w:pPr>
-        <w:pStyle w:val="Standard"/>
-        <w:rPr>
-          <w:b/>
-          <w:bCs/>
-        </w:rPr>
-      </w:pPr>
-    </w:p>
-    <w:p>
-      <w:pPr>
-        <w:pStyle w:val="Standard"/>
-        <w:rPr>
-          <w:b/>
-          <w:bCs/>
-        </w:rPr>
-      </w:pPr>
-    </w:p>
-    <w:p>
-      <w:pPr>
-        <w:pStyle w:val="Standard"/>
-        <w:rPr>
-          <w:b/>
-          <w:bCs/>
-        </w:rPr>
-      </w:pPr>
-    </w:p>
-    <w:p>
-      <w:pPr>
-        <w:pStyle w:val="Standard"/>
-        <w:rPr>
-          <w:b/>
-          <w:bCs/>
-        </w:rPr>
-      </w:pPr>
-    </w:p>
-    <w:p>
-      <w:pPr>
-        <w:pStyle w:val="Standard"/>
-        <w:rPr>
-          <w:b/>
-          <w:bCs/>
-        </w:rPr>
-      </w:pPr>
-    </w:p>
-    <w:p>
-      <w:pPr>
-        <w:pStyle w:val="Standard"/>
-        <w:rPr>
-          <w:b/>
-          <w:bCs/>
-        </w:rPr>
-      </w:pPr>
-    </w:p>
-    <w:p>
-      <w:pPr>
-        <w:pStyle w:val="Standard"/>
-        <w:rPr>
-          <w:b/>
-          <w:bCs/>
-        </w:rPr>
-      </w:pPr>
-    </w:p>
-    <w:p>
-      <w:pPr>
-        <w:pStyle w:val="Standard"/>
-        <w:rPr>
-          <w:b/>
-          <w:bCs/>
-        </w:rPr>
-      </w:pPr>
-    </w:p>
-    <w:p>
-      <w:pPr>
-        <w:pStyle w:val="Standard"/>
-        <w:rPr>
-          <w:b/>
-          <w:bCs/>
-        </w:rPr>
-      </w:pPr>
-    </w:p>
-    <w:p>
-      <w:pPr>
-        <w:pStyle w:val="Standard"/>
-        <w:rPr>
-          <w:b/>
-          <w:bCs/>
-        </w:rPr>
-      </w:pPr>
-    </w:p>
-    <w:p>
-      <w:pPr>
-        <w:pStyle w:val="Standard"/>
-        <w:rPr>
-          <w:b/>
-          <w:bCs/>
         </w:rPr>
       </w:pPr>
     </w:p>
@@ -5905,7 +5992,7 @@
         </w:rPr>
         <w:t xml:space="preserve">Link GitHub - </w:t>
       </w:r>
-      <w:hyperlink r:id="rId13" w:history="1">
+      <w:hyperlink r:id="rId15" w:history="1">
         <w:r>
           <w:rPr>
             <w:rStyle w:val="Hiperligao"/>
@@ -5913,8 +6000,6 @@
           <w:t>https://github.com/migasribeiro99/IPL_MDS_Fase1_PL1-2180662-2180601</w:t>
         </w:r>
       </w:hyperlink>
-      <w:bookmarkStart w:id="0" w:name="_GoBack"/>
-      <w:bookmarkEnd w:id="0"/>
     </w:p>
     <w:p>
       <w:pPr>
@@ -5934,10 +6019,10 @@
           <w:noProof/>
         </w:rPr>
         <w:drawing>
-          <wp:inline distT="0" distB="0" distL="0" distR="0" wp14:anchorId="60A053FD" wp14:editId="51306459">
-            <wp:extent cx="5505450" cy="2573655"/>
-            <wp:effectExtent l="0" t="0" r="0" b="0"/>
-            <wp:docPr id="8" name="Imagem 8"/>
+          <wp:inline distT="0" distB="0" distL="0" distR="0" wp14:anchorId="78B89070" wp14:editId="73481803">
+            <wp:extent cx="6120130" cy="7956550"/>
+            <wp:effectExtent l="0" t="0" r="0" b="6350"/>
+            <wp:docPr id="14" name="Imagem 14"/>
             <wp:cNvGraphicFramePr>
               <a:graphicFrameLocks xmlns:a="http://schemas.openxmlformats.org/drawingml/2006/main" noChangeAspect="1"/>
             </wp:cNvGraphicFramePr>
@@ -5945,23 +6030,36 @@
               <a:graphicData uri="http://schemas.openxmlformats.org/drawingml/2006/picture">
                 <pic:pic xmlns:pic="http://schemas.openxmlformats.org/drawingml/2006/picture">
                   <pic:nvPicPr>
-                    <pic:cNvPr id="1" name=""/>
-                    <pic:cNvPicPr/>
+                    <pic:cNvPr id="0" name="Picture 1"/>
+                    <pic:cNvPicPr>
+                      <a:picLocks noChangeAspect="1" noChangeArrowheads="1"/>
+                    </pic:cNvPicPr>
                   </pic:nvPicPr>
                   <pic:blipFill>
-                    <a:blip r:embed="rId14"/>
+                    <a:blip r:embed="rId16" cstate="print">
+                      <a:extLst>
+                        <a:ext uri="{28A0092B-C50C-407E-A947-70E740481C1C}">
+                          <a14:useLocalDpi xmlns:a14="http://schemas.microsoft.com/office/drawing/2010/main" val="0"/>
+                        </a:ext>
+                      </a:extLst>
+                    </a:blip>
+                    <a:srcRect/>
                     <a:stretch>
                       <a:fillRect/>
                     </a:stretch>
                   </pic:blipFill>
-                  <pic:spPr>
+                  <pic:spPr bwMode="auto">
                     <a:xfrm>
                       <a:off x="0" y="0"/>
-                      <a:ext cx="5505450" cy="2573655"/>
+                      <a:ext cx="6120130" cy="7956550"/>
                     </a:xfrm>
                     <a:prstGeom prst="rect">
                       <a:avLst/>
                     </a:prstGeom>
+                    <a:noFill/>
+                    <a:ln>
+                      <a:noFill/>
+                    </a:ln>
                   </pic:spPr>
                 </pic:pic>
               </a:graphicData>
@@ -5969,252 +6067,6 @@
           </wp:inline>
         </w:drawing>
       </w:r>
-    </w:p>
-    <w:p>
-      <w:pPr>
-        <w:pStyle w:val="Standard"/>
-      </w:pPr>
-      <w:r>
-        <w:rPr>
-          <w:noProof/>
-        </w:rPr>
-        <w:drawing>
-          <wp:inline distT="0" distB="0" distL="0" distR="0" wp14:anchorId="0354C9E3" wp14:editId="0FF0C13E">
-            <wp:extent cx="5848350" cy="2543175"/>
-            <wp:effectExtent l="0" t="0" r="0" b="9525"/>
-            <wp:docPr id="9" name="Imagem 9"/>
-            <wp:cNvGraphicFramePr>
-              <a:graphicFrameLocks xmlns:a="http://schemas.openxmlformats.org/drawingml/2006/main" noChangeAspect="1"/>
-            </wp:cNvGraphicFramePr>
-            <a:graphic xmlns:a="http://schemas.openxmlformats.org/drawingml/2006/main">
-              <a:graphicData uri="http://schemas.openxmlformats.org/drawingml/2006/picture">
-                <pic:pic xmlns:pic="http://schemas.openxmlformats.org/drawingml/2006/picture">
-                  <pic:nvPicPr>
-                    <pic:cNvPr id="1" name=""/>
-                    <pic:cNvPicPr/>
-                  </pic:nvPicPr>
-                  <pic:blipFill>
-                    <a:blip r:embed="rId15"/>
-                    <a:stretch>
-                      <a:fillRect/>
-                    </a:stretch>
-                  </pic:blipFill>
-                  <pic:spPr>
-                    <a:xfrm>
-                      <a:off x="0" y="0"/>
-                      <a:ext cx="5848350" cy="2543175"/>
-                    </a:xfrm>
-                    <a:prstGeom prst="rect">
-                      <a:avLst/>
-                    </a:prstGeom>
-                  </pic:spPr>
-                </pic:pic>
-              </a:graphicData>
-            </a:graphic>
-          </wp:inline>
-        </w:drawing>
-      </w:r>
-    </w:p>
-    <w:p>
-      <w:pPr>
-        <w:pStyle w:val="Standard"/>
-      </w:pPr>
-      <w:r>
-        <w:rPr>
-          <w:noProof/>
-        </w:rPr>
-        <w:drawing>
-          <wp:inline distT="0" distB="0" distL="0" distR="0" wp14:anchorId="6149ED6F" wp14:editId="3A905655">
-            <wp:extent cx="5915025" cy="2524125"/>
-            <wp:effectExtent l="0" t="0" r="9525" b="9525"/>
-            <wp:docPr id="10" name="Imagem 10"/>
-            <wp:cNvGraphicFramePr>
-              <a:graphicFrameLocks xmlns:a="http://schemas.openxmlformats.org/drawingml/2006/main" noChangeAspect="1"/>
-            </wp:cNvGraphicFramePr>
-            <a:graphic xmlns:a="http://schemas.openxmlformats.org/drawingml/2006/main">
-              <a:graphicData uri="http://schemas.openxmlformats.org/drawingml/2006/picture">
-                <pic:pic xmlns:pic="http://schemas.openxmlformats.org/drawingml/2006/picture">
-                  <pic:nvPicPr>
-                    <pic:cNvPr id="1" name=""/>
-                    <pic:cNvPicPr/>
-                  </pic:nvPicPr>
-                  <pic:blipFill>
-                    <a:blip r:embed="rId16"/>
-                    <a:stretch>
-                      <a:fillRect/>
-                    </a:stretch>
-                  </pic:blipFill>
-                  <pic:spPr>
-                    <a:xfrm>
-                      <a:off x="0" y="0"/>
-                      <a:ext cx="5915025" cy="2524125"/>
-                    </a:xfrm>
-                    <a:prstGeom prst="rect">
-                      <a:avLst/>
-                    </a:prstGeom>
-                  </pic:spPr>
-                </pic:pic>
-              </a:graphicData>
-            </a:graphic>
-          </wp:inline>
-        </w:drawing>
-      </w:r>
-    </w:p>
-    <w:p>
-      <w:pPr>
-        <w:pStyle w:val="Standard"/>
-      </w:pPr>
-      <w:r>
-        <w:rPr>
-          <w:noProof/>
-        </w:rPr>
-        <w:lastRenderedPageBreak/>
-        <w:drawing>
-          <wp:inline distT="0" distB="0" distL="0" distR="0" wp14:anchorId="0467FCA7" wp14:editId="60F34588">
-            <wp:extent cx="5353050" cy="2847340"/>
-            <wp:effectExtent l="0" t="0" r="0" b="0"/>
-            <wp:docPr id="11" name="Imagem 11"/>
-            <wp:cNvGraphicFramePr>
-              <a:graphicFrameLocks xmlns:a="http://schemas.openxmlformats.org/drawingml/2006/main" noChangeAspect="1"/>
-            </wp:cNvGraphicFramePr>
-            <a:graphic xmlns:a="http://schemas.openxmlformats.org/drawingml/2006/main">
-              <a:graphicData uri="http://schemas.openxmlformats.org/drawingml/2006/picture">
-                <pic:pic xmlns:pic="http://schemas.openxmlformats.org/drawingml/2006/picture">
-                  <pic:nvPicPr>
-                    <pic:cNvPr id="1" name=""/>
-                    <pic:cNvPicPr/>
-                  </pic:nvPicPr>
-                  <pic:blipFill>
-                    <a:blip r:embed="rId17"/>
-                    <a:stretch>
-                      <a:fillRect/>
-                    </a:stretch>
-                  </pic:blipFill>
-                  <pic:spPr>
-                    <a:xfrm>
-                      <a:off x="0" y="0"/>
-                      <a:ext cx="5353050" cy="2847340"/>
-                    </a:xfrm>
-                    <a:prstGeom prst="rect">
-                      <a:avLst/>
-                    </a:prstGeom>
-                  </pic:spPr>
-                </pic:pic>
-              </a:graphicData>
-            </a:graphic>
-          </wp:inline>
-        </w:drawing>
-      </w:r>
-    </w:p>
-    <w:p>
-      <w:pPr>
-        <w:pStyle w:val="Standard"/>
-      </w:pPr>
-      <w:r>
-        <w:rPr>
-          <w:noProof/>
-        </w:rPr>
-        <w:drawing>
-          <wp:inline distT="0" distB="0" distL="0" distR="0" wp14:anchorId="7D307300" wp14:editId="560A25E6">
-            <wp:extent cx="5400675" cy="444500"/>
-            <wp:effectExtent l="0" t="0" r="9525" b="0"/>
-            <wp:docPr id="12" name="Imagem 12"/>
-            <wp:cNvGraphicFramePr>
-              <a:graphicFrameLocks xmlns:a="http://schemas.openxmlformats.org/drawingml/2006/main" noChangeAspect="1"/>
-            </wp:cNvGraphicFramePr>
-            <a:graphic xmlns:a="http://schemas.openxmlformats.org/drawingml/2006/main">
-              <a:graphicData uri="http://schemas.openxmlformats.org/drawingml/2006/picture">
-                <pic:pic xmlns:pic="http://schemas.openxmlformats.org/drawingml/2006/picture">
-                  <pic:nvPicPr>
-                    <pic:cNvPr id="1" name=""/>
-                    <pic:cNvPicPr/>
-                  </pic:nvPicPr>
-                  <pic:blipFill>
-                    <a:blip r:embed="rId18"/>
-                    <a:stretch>
-                      <a:fillRect/>
-                    </a:stretch>
-                  </pic:blipFill>
-                  <pic:spPr>
-                    <a:xfrm>
-                      <a:off x="0" y="0"/>
-                      <a:ext cx="5400675" cy="444500"/>
-                    </a:xfrm>
-                    <a:prstGeom prst="rect">
-                      <a:avLst/>
-                    </a:prstGeom>
-                  </pic:spPr>
-                </pic:pic>
-              </a:graphicData>
-            </a:graphic>
-          </wp:inline>
-        </w:drawing>
-      </w:r>
-    </w:p>
-    <w:p>
-      <w:pPr>
-        <w:pStyle w:val="Standard"/>
-      </w:pPr>
-      <w:r>
-        <w:rPr>
-          <w:noProof/>
-        </w:rPr>
-        <w:drawing>
-          <wp:inline distT="0" distB="0" distL="0" distR="0" wp14:anchorId="2818FCBE" wp14:editId="751DF661">
-            <wp:extent cx="5343525" cy="1280795"/>
-            <wp:effectExtent l="0" t="0" r="9525" b="0"/>
-            <wp:docPr id="2" name="Imagem 2"/>
-            <wp:cNvGraphicFramePr>
-              <a:graphicFrameLocks xmlns:a="http://schemas.openxmlformats.org/drawingml/2006/main" noChangeAspect="1"/>
-            </wp:cNvGraphicFramePr>
-            <a:graphic xmlns:a="http://schemas.openxmlformats.org/drawingml/2006/main">
-              <a:graphicData uri="http://schemas.openxmlformats.org/drawingml/2006/picture">
-                <pic:pic xmlns:pic="http://schemas.openxmlformats.org/drawingml/2006/picture">
-                  <pic:nvPicPr>
-                    <pic:cNvPr id="1" name=""/>
-                    <pic:cNvPicPr/>
-                  </pic:nvPicPr>
-                  <pic:blipFill>
-                    <a:blip r:embed="rId19"/>
-                    <a:stretch>
-                      <a:fillRect/>
-                    </a:stretch>
-                  </pic:blipFill>
-                  <pic:spPr>
-                    <a:xfrm>
-                      <a:off x="0" y="0"/>
-                      <a:ext cx="5343525" cy="1280795"/>
-                    </a:xfrm>
-                    <a:prstGeom prst="rect">
-                      <a:avLst/>
-                    </a:prstGeom>
-                  </pic:spPr>
-                </pic:pic>
-              </a:graphicData>
-            </a:graphic>
-          </wp:inline>
-        </w:drawing>
-      </w:r>
-    </w:p>
-    <w:p>
-      <w:pPr>
-        <w:pStyle w:val="Standard"/>
-      </w:pPr>
-    </w:p>
-    <w:p>
-      <w:pPr>
-        <w:pStyle w:val="Standard"/>
-      </w:pPr>
-    </w:p>
-    <w:p>
-      <w:pPr>
-        <w:pStyle w:val="Standard"/>
-      </w:pPr>
-    </w:p>
-    <w:p>
-      <w:pPr>
-        <w:pStyle w:val="Standard"/>
-      </w:pPr>
     </w:p>
     <w:sectPr>
       <w:pgSz w:w="11906" w:h="16838"/>

</xml_diff>